<commit_message>
ADDED: repository link in final report.
</commit_message>
<xml_diff>
--- a/docs/Accessibility4mdFinalProjectReport.docx
+++ b/docs/Accessibility4mdFinalProjectReport.docx
@@ -1,6 +1,6 @@
 
 <file path=word/document.xml><?xml version="1.0" encoding="utf-8"?>
-<w:document xmlns:wpc="http://schemas.microsoft.com/office/word/2010/wordprocessingCanvas" xmlns:cx="http://schemas.microsoft.com/office/drawing/2014/chartex" xmlns:cx1="http://schemas.microsoft.com/office/drawing/2015/9/8/chartex" xmlns:cx2="http://schemas.microsoft.com/office/drawing/2015/10/21/chartex" xmlns:cx3="http://schemas.microsoft.com/office/drawing/2016/5/9/chartex" xmlns:cx4="http://schemas.microsoft.com/office/drawing/2016/5/10/chartex" xmlns:cx5="http://schemas.microsoft.com/office/drawing/2016/5/11/chartex" xmlns:cx6="http://schemas.microsoft.com/office/drawing/2016/5/12/chartex" xmlns:cx7="http://schemas.microsoft.com/office/drawing/2016/5/13/chartex" xmlns:cx8="http://schemas.microsoft.com/office/drawing/2016/5/14/chartex" xmlns:mc="http://schemas.openxmlformats.org/markup-compatibility/2006" xmlns:aink="http://schemas.microsoft.com/office/drawing/2016/ink" xmlns:am3d="http://schemas.microsoft.com/office/drawing/2017/model3d" xmlns:o="urn:schemas-microsoft-com:office:office" xmlns:oel="http://schemas.microsoft.com/office/2019/extlst" xmlns:r="http://schemas.openxmlformats.org/officeDocument/2006/relationships" xmlns:m="http://schemas.openxmlformats.org/officeDocument/2006/math" xmlns:v="urn:schemas-microsoft-com:vml" xmlns:wp14="http://schemas.microsoft.com/office/word/2010/wordprocessingDrawing" xmlns:wp="http://schemas.openxmlformats.org/drawingml/2006/wordprocessingDrawing" xmlns:w10="urn:schemas-microsoft-com:office:word" xmlns:w="http://schemas.openxmlformats.org/wordprocessingml/2006/main" xmlns:w14="http://schemas.microsoft.com/office/word/2010/wordml" xmlns:w15="http://schemas.microsoft.com/office/word/2012/wordml" xmlns:w16cex="http://schemas.microsoft.com/office/word/2018/wordml/cex" xmlns:w16cid="http://schemas.microsoft.com/office/word/2016/wordml/cid" xmlns:w16="http://schemas.microsoft.com/office/word/2018/wordml" xmlns:w16sdtdh="http://schemas.microsoft.com/office/word/2020/wordml/sdtdatahash" xmlns:w16se="http://schemas.microsoft.com/office/word/2015/wordml/symex" xmlns:wpg="http://schemas.microsoft.com/office/word/2010/wordprocessingGroup" xmlns:wpi="http://schemas.microsoft.com/office/word/2010/wordprocessingInk" xmlns:wne="http://schemas.microsoft.com/office/word/2006/wordml" xmlns:wps="http://schemas.microsoft.com/office/word/2010/wordprocessingShape" mc:Ignorable="w14 w15 w16se w16cid w16 w16cex w16sdtdh wp14">
+<w:document xmlns:wpc="http://schemas.microsoft.com/office/word/2010/wordprocessingCanvas" xmlns:cx="http://schemas.microsoft.com/office/drawing/2014/chartex" xmlns:cx1="http://schemas.microsoft.com/office/drawing/2015/9/8/chartex" xmlns:cx2="http://schemas.microsoft.com/office/drawing/2015/10/21/chartex" xmlns:cx3="http://schemas.microsoft.com/office/drawing/2016/5/9/chartex" xmlns:cx4="http://schemas.microsoft.com/office/drawing/2016/5/10/chartex" xmlns:cx5="http://schemas.microsoft.com/office/drawing/2016/5/11/chartex" xmlns:cx6="http://schemas.microsoft.com/office/drawing/2016/5/12/chartex" xmlns:cx7="http://schemas.microsoft.com/office/drawing/2016/5/13/chartex" xmlns:cx8="http://schemas.microsoft.com/office/drawing/2016/5/14/chartex" xmlns:mc="http://schemas.openxmlformats.org/markup-compatibility/2006" xmlns:aink="http://schemas.microsoft.com/office/drawing/2016/ink" xmlns:am3d="http://schemas.microsoft.com/office/drawing/2017/model3d" xmlns:o="urn:schemas-microsoft-com:office:office" xmlns:oel="http://schemas.microsoft.com/office/2019/extlst" xmlns:r="http://schemas.openxmlformats.org/officeDocument/2006/relationships" xmlns:m="http://schemas.openxmlformats.org/officeDocument/2006/math" xmlns:v="urn:schemas-microsoft-com:vml" xmlns:wp14="http://schemas.microsoft.com/office/word/2010/wordprocessingDrawing" xmlns:wp="http://schemas.openxmlformats.org/drawingml/2006/wordprocessingDrawing" xmlns:w10="urn:schemas-microsoft-com:office:word" xmlns:w="http://schemas.openxmlformats.org/wordprocessingml/2006/main" xmlns:w14="http://schemas.microsoft.com/office/word/2010/wordml" xmlns:w15="http://schemas.microsoft.com/office/word/2012/wordml" xmlns:w16cex="http://schemas.microsoft.com/office/word/2018/wordml/cex" xmlns:w16cid="http://schemas.microsoft.com/office/word/2016/wordml/cid" xmlns:w16="http://schemas.microsoft.com/office/word/2018/wordml" xmlns:w16du="http://schemas.microsoft.com/office/word/2023/wordml/word16du" xmlns:w16sdtdh="http://schemas.microsoft.com/office/word/2020/wordml/sdtdatahash" xmlns:w16se="http://schemas.microsoft.com/office/word/2015/wordml/symex" xmlns:wpg="http://schemas.microsoft.com/office/word/2010/wordprocessingGroup" xmlns:wpi="http://schemas.microsoft.com/office/word/2010/wordprocessingInk" xmlns:wne="http://schemas.microsoft.com/office/word/2006/wordml" xmlns:wps="http://schemas.microsoft.com/office/word/2010/wordprocessingShape" mc:Ignorable="w14 w15 w16se w16cid w16 w16cex w16sdtdh wp14">
   <w:body>
     <w:p>
       <w:pPr>
@@ -759,42 +759,10 @@
         <w:t>implemented:</w:t>
       </w:r>
       <w:r>
-        <w:t xml:space="preserve"> </w:t>
-      </w:r>
-      <w:proofErr w:type="spellStart"/>
-      <w:r>
-        <w:t>AreaTableExtension</w:t>
-      </w:r>
-      <w:proofErr w:type="spellEnd"/>
-      <w:r>
-        <w:t xml:space="preserve"> and </w:t>
-      </w:r>
-      <w:proofErr w:type="spellStart"/>
-      <w:r>
-        <w:t>AreaTableIndexExtension</w:t>
-      </w:r>
-      <w:proofErr w:type="spellEnd"/>
-      <w:r>
-        <w:t xml:space="preserve">. </w:t>
-      </w:r>
-      <w:r>
-        <w:t>The first constructs the HTML table and the later decorate the table with area-</w:t>
-      </w:r>
-      <w:proofErr w:type="spellStart"/>
-      <w:r>
-        <w:t>rowcount</w:t>
-      </w:r>
-      <w:proofErr w:type="spellEnd"/>
-      <w:r>
-        <w:t>, area-</w:t>
-      </w:r>
-      <w:proofErr w:type="spellStart"/>
-      <w:r>
-        <w:t>rowindex</w:t>
-      </w:r>
-      <w:proofErr w:type="spellEnd"/>
-      <w:r>
-        <w:t xml:space="preserve">, and role. </w:t>
+        <w:t xml:space="preserve"> AreaTableExtension and AreaTableIndexExtension. </w:t>
+      </w:r>
+      <w:r>
+        <w:t xml:space="preserve">The first constructs the HTML table and the later decorate the table with area-rowcount, area-rowindex, and role. </w:t>
       </w:r>
     </w:p>
     <w:tbl>
@@ -991,19 +959,8 @@
                 <w:sz w:val="20"/>
                 <w:szCs w:val="20"/>
               </w:rPr>
-              <w:t>aria-</w:t>
-            </w:r>
-            <w:proofErr w:type="spellStart"/>
-            <w:r>
-              <w:rPr>
-                <w:rFonts w:ascii="Consolas" w:eastAsia="Times New Roman" w:hAnsi="Consolas" w:cs="Times New Roman"/>
-                <w:color w:val="9CDCFE"/>
-                <w:sz w:val="20"/>
-                <w:szCs w:val="20"/>
-              </w:rPr>
-              <w:t>rowcount</w:t>
-            </w:r>
-            <w:proofErr w:type="spellEnd"/>
+              <w:t>aria-rowcount</w:t>
+            </w:r>
             <w:r>
               <w:rPr>
                 <w:rFonts w:ascii="Consolas" w:eastAsia="Times New Roman" w:hAnsi="Consolas" w:cs="Times New Roman"/>
@@ -1097,7 +1054,6 @@
               </w:rPr>
               <w:t>&lt;</w:t>
             </w:r>
-            <w:proofErr w:type="spellStart"/>
             <w:r>
               <w:rPr>
                 <w:rFonts w:ascii="Consolas" w:eastAsia="Times New Roman" w:hAnsi="Consolas" w:cs="Times New Roman"/>
@@ -1107,7 +1063,6 @@
               </w:rPr>
               <w:t>thead</w:t>
             </w:r>
-            <w:proofErr w:type="spellEnd"/>
             <w:r>
               <w:rPr>
                 <w:rFonts w:ascii="Consolas" w:eastAsia="Times New Roman" w:hAnsi="Consolas" w:cs="Times New Roman"/>
@@ -1142,27 +1097,7 @@
                 <w:sz w:val="20"/>
                 <w:szCs w:val="20"/>
               </w:rPr>
-              <w:t>"</w:t>
-            </w:r>
-            <w:proofErr w:type="spellStart"/>
-            <w:r>
-              <w:rPr>
-                <w:rFonts w:ascii="Consolas" w:eastAsia="Times New Roman" w:hAnsi="Consolas" w:cs="Times New Roman"/>
-                <w:color w:val="CE9178"/>
-                <w:sz w:val="20"/>
-                <w:szCs w:val="20"/>
-              </w:rPr>
-              <w:t>rowgroup</w:t>
-            </w:r>
-            <w:proofErr w:type="spellEnd"/>
-            <w:r>
-              <w:rPr>
-                <w:rFonts w:ascii="Consolas" w:eastAsia="Times New Roman" w:hAnsi="Consolas" w:cs="Times New Roman"/>
-                <w:color w:val="CE9178"/>
-                <w:sz w:val="20"/>
-                <w:szCs w:val="20"/>
-              </w:rPr>
-              <w:t>"</w:t>
+              <w:t>"rowgroup"</w:t>
             </w:r>
             <w:r>
               <w:rPr>
@@ -1228,19 +1163,8 @@
                 <w:sz w:val="20"/>
                 <w:szCs w:val="20"/>
               </w:rPr>
-              <w:t>aria-</w:t>
-            </w:r>
-            <w:proofErr w:type="spellStart"/>
-            <w:r>
-              <w:rPr>
-                <w:rFonts w:ascii="Consolas" w:eastAsia="Times New Roman" w:hAnsi="Consolas" w:cs="Times New Roman"/>
-                <w:color w:val="9CDCFE"/>
-                <w:sz w:val="20"/>
-                <w:szCs w:val="20"/>
-              </w:rPr>
-              <w:t>rowindex</w:t>
-            </w:r>
-            <w:proofErr w:type="spellEnd"/>
+              <w:t>aria-rowindex</w:t>
+            </w:r>
             <w:r>
               <w:rPr>
                 <w:rFonts w:ascii="Consolas" w:eastAsia="Times New Roman" w:hAnsi="Consolas" w:cs="Times New Roman"/>
@@ -1334,7 +1258,6 @@
               </w:rPr>
               <w:t>&lt;</w:t>
             </w:r>
-            <w:proofErr w:type="spellStart"/>
             <w:r>
               <w:rPr>
                 <w:rFonts w:ascii="Consolas" w:eastAsia="Times New Roman" w:hAnsi="Consolas" w:cs="Times New Roman"/>
@@ -1344,7 +1267,6 @@
               </w:rPr>
               <w:t>th</w:t>
             </w:r>
-            <w:proofErr w:type="spellEnd"/>
             <w:r>
               <w:rPr>
                 <w:rFonts w:ascii="Consolas" w:eastAsia="Times New Roman" w:hAnsi="Consolas" w:cs="Times New Roman"/>
@@ -1379,27 +1301,7 @@
                 <w:sz w:val="20"/>
                 <w:szCs w:val="20"/>
               </w:rPr>
-              <w:t>"</w:t>
-            </w:r>
-            <w:proofErr w:type="spellStart"/>
-            <w:r>
-              <w:rPr>
-                <w:rFonts w:ascii="Consolas" w:eastAsia="Times New Roman" w:hAnsi="Consolas" w:cs="Times New Roman"/>
-                <w:color w:val="CE9178"/>
-                <w:sz w:val="20"/>
-                <w:szCs w:val="20"/>
-              </w:rPr>
-              <w:t>columnheader</w:t>
-            </w:r>
-            <w:proofErr w:type="spellEnd"/>
-            <w:r>
-              <w:rPr>
-                <w:rFonts w:ascii="Consolas" w:eastAsia="Times New Roman" w:hAnsi="Consolas" w:cs="Times New Roman"/>
-                <w:color w:val="CE9178"/>
-                <w:sz w:val="20"/>
-                <w:szCs w:val="20"/>
-              </w:rPr>
-              <w:t>"</w:t>
+              <w:t>"columnheader"</w:t>
             </w:r>
             <w:r>
               <w:rPr>
@@ -1428,7 +1330,6 @@
               </w:rPr>
               <w:t>&lt;/</w:t>
             </w:r>
-            <w:proofErr w:type="spellStart"/>
             <w:r>
               <w:rPr>
                 <w:rFonts w:ascii="Consolas" w:eastAsia="Times New Roman" w:hAnsi="Consolas" w:cs="Times New Roman"/>
@@ -1438,7 +1339,6 @@
               </w:rPr>
               <w:t>th</w:t>
             </w:r>
-            <w:proofErr w:type="spellEnd"/>
             <w:r>
               <w:rPr>
                 <w:rFonts w:ascii="Consolas" w:eastAsia="Times New Roman" w:hAnsi="Consolas" w:cs="Times New Roman"/>
@@ -1478,7 +1378,6 @@
               </w:rPr>
               <w:t>&lt;</w:t>
             </w:r>
-            <w:proofErr w:type="spellStart"/>
             <w:r>
               <w:rPr>
                 <w:rFonts w:ascii="Consolas" w:eastAsia="Times New Roman" w:hAnsi="Consolas" w:cs="Times New Roman"/>
@@ -1488,7 +1387,6 @@
               </w:rPr>
               <w:t>th</w:t>
             </w:r>
-            <w:proofErr w:type="spellEnd"/>
             <w:r>
               <w:rPr>
                 <w:rFonts w:ascii="Consolas" w:eastAsia="Times New Roman" w:hAnsi="Consolas" w:cs="Times New Roman"/>
@@ -1523,27 +1421,7 @@
                 <w:sz w:val="20"/>
                 <w:szCs w:val="20"/>
               </w:rPr>
-              <w:t>"</w:t>
-            </w:r>
-            <w:proofErr w:type="spellStart"/>
-            <w:r>
-              <w:rPr>
-                <w:rFonts w:ascii="Consolas" w:eastAsia="Times New Roman" w:hAnsi="Consolas" w:cs="Times New Roman"/>
-                <w:color w:val="CE9178"/>
-                <w:sz w:val="20"/>
-                <w:szCs w:val="20"/>
-              </w:rPr>
-              <w:t>columnheader</w:t>
-            </w:r>
-            <w:proofErr w:type="spellEnd"/>
-            <w:r>
-              <w:rPr>
-                <w:rFonts w:ascii="Consolas" w:eastAsia="Times New Roman" w:hAnsi="Consolas" w:cs="Times New Roman"/>
-                <w:color w:val="CE9178"/>
-                <w:sz w:val="20"/>
-                <w:szCs w:val="20"/>
-              </w:rPr>
-              <w:t>"</w:t>
+              <w:t>"columnheader"</w:t>
             </w:r>
             <w:r>
               <w:rPr>
@@ -1572,7 +1450,6 @@
               </w:rPr>
               <w:t>&lt;/</w:t>
             </w:r>
-            <w:proofErr w:type="spellStart"/>
             <w:r>
               <w:rPr>
                 <w:rFonts w:ascii="Consolas" w:eastAsia="Times New Roman" w:hAnsi="Consolas" w:cs="Times New Roman"/>
@@ -1582,7 +1459,6 @@
               </w:rPr>
               <w:t>th</w:t>
             </w:r>
-            <w:proofErr w:type="spellEnd"/>
             <w:r>
               <w:rPr>
                 <w:rFonts w:ascii="Consolas" w:eastAsia="Times New Roman" w:hAnsi="Consolas" w:cs="Times New Roman"/>
@@ -1670,7 +1546,6 @@
               </w:rPr>
               <w:t>&lt;/</w:t>
             </w:r>
-            <w:proofErr w:type="spellStart"/>
             <w:r>
               <w:rPr>
                 <w:rFonts w:ascii="Consolas" w:eastAsia="Times New Roman" w:hAnsi="Consolas" w:cs="Times New Roman"/>
@@ -1680,7 +1555,6 @@
               </w:rPr>
               <w:t>thead</w:t>
             </w:r>
-            <w:proofErr w:type="spellEnd"/>
             <w:r>
               <w:rPr>
                 <w:rFonts w:ascii="Consolas" w:eastAsia="Times New Roman" w:hAnsi="Consolas" w:cs="Times New Roman"/>
@@ -1720,7 +1594,6 @@
               </w:rPr>
               <w:t>&lt;</w:t>
             </w:r>
-            <w:proofErr w:type="spellStart"/>
             <w:r>
               <w:rPr>
                 <w:rFonts w:ascii="Consolas" w:eastAsia="Times New Roman" w:hAnsi="Consolas" w:cs="Times New Roman"/>
@@ -1730,7 +1603,6 @@
               </w:rPr>
               <w:t>tbody</w:t>
             </w:r>
-            <w:proofErr w:type="spellEnd"/>
             <w:r>
               <w:rPr>
                 <w:rFonts w:ascii="Consolas" w:eastAsia="Times New Roman" w:hAnsi="Consolas" w:cs="Times New Roman"/>
@@ -1765,27 +1637,7 @@
                 <w:sz w:val="20"/>
                 <w:szCs w:val="20"/>
               </w:rPr>
-              <w:t>"</w:t>
-            </w:r>
-            <w:proofErr w:type="spellStart"/>
-            <w:r>
-              <w:rPr>
-                <w:rFonts w:ascii="Consolas" w:eastAsia="Times New Roman" w:hAnsi="Consolas" w:cs="Times New Roman"/>
-                <w:color w:val="CE9178"/>
-                <w:sz w:val="20"/>
-                <w:szCs w:val="20"/>
-              </w:rPr>
-              <w:t>rowgroup</w:t>
-            </w:r>
-            <w:proofErr w:type="spellEnd"/>
-            <w:r>
-              <w:rPr>
-                <w:rFonts w:ascii="Consolas" w:eastAsia="Times New Roman" w:hAnsi="Consolas" w:cs="Times New Roman"/>
-                <w:color w:val="CE9178"/>
-                <w:sz w:val="20"/>
-                <w:szCs w:val="20"/>
-              </w:rPr>
-              <w:t>"</w:t>
+              <w:t>"rowgroup"</w:t>
             </w:r>
             <w:r>
               <w:rPr>
@@ -1851,19 +1703,8 @@
                 <w:sz w:val="20"/>
                 <w:szCs w:val="20"/>
               </w:rPr>
-              <w:t>aria-</w:t>
-            </w:r>
-            <w:proofErr w:type="spellStart"/>
-            <w:r>
-              <w:rPr>
-                <w:rFonts w:ascii="Consolas" w:eastAsia="Times New Roman" w:hAnsi="Consolas" w:cs="Times New Roman"/>
-                <w:color w:val="9CDCFE"/>
-                <w:sz w:val="20"/>
-                <w:szCs w:val="20"/>
-              </w:rPr>
-              <w:t>rowindex</w:t>
-            </w:r>
-            <w:proofErr w:type="spellEnd"/>
+              <w:t>aria-rowindex</w:t>
+            </w:r>
             <w:r>
               <w:rPr>
                 <w:rFonts w:ascii="Consolas" w:eastAsia="Times New Roman" w:hAnsi="Consolas" w:cs="Times New Roman"/>
@@ -2270,19 +2111,8 @@
                 <w:sz w:val="20"/>
                 <w:szCs w:val="20"/>
               </w:rPr>
-              <w:t>aria-</w:t>
-            </w:r>
-            <w:proofErr w:type="spellStart"/>
-            <w:r>
-              <w:rPr>
-                <w:rFonts w:ascii="Consolas" w:eastAsia="Times New Roman" w:hAnsi="Consolas" w:cs="Times New Roman"/>
-                <w:color w:val="9CDCFE"/>
-                <w:sz w:val="20"/>
-                <w:szCs w:val="20"/>
-              </w:rPr>
-              <w:t>rowindex</w:t>
-            </w:r>
-            <w:proofErr w:type="spellEnd"/>
+              <w:t>aria-rowindex</w:t>
+            </w:r>
             <w:r>
               <w:rPr>
                 <w:rFonts w:ascii="Consolas" w:eastAsia="Times New Roman" w:hAnsi="Consolas" w:cs="Times New Roman"/>
@@ -2664,7 +2494,6 @@
               </w:rPr>
               <w:t>&lt;/</w:t>
             </w:r>
-            <w:proofErr w:type="spellStart"/>
             <w:r>
               <w:rPr>
                 <w:rFonts w:ascii="Consolas" w:eastAsia="Times New Roman" w:hAnsi="Consolas" w:cs="Times New Roman"/>
@@ -2674,7 +2503,6 @@
               </w:rPr>
               <w:t>tbody</w:t>
             </w:r>
-            <w:proofErr w:type="spellEnd"/>
             <w:r>
               <w:rPr>
                 <w:rFonts w:ascii="Consolas" w:eastAsia="Times New Roman" w:hAnsi="Consolas" w:cs="Times New Roman"/>
@@ -2750,23 +2578,7 @@
         <w:t>accessibility</w:t>
       </w:r>
       <w:r>
-        <w:t xml:space="preserve"> more intensively. For example, </w:t>
-      </w:r>
-      <w:proofErr w:type="spellStart"/>
-      <w:r>
-        <w:t>openCv</w:t>
-      </w:r>
-      <w:proofErr w:type="spellEnd"/>
-      <w:r>
-        <w:t xml:space="preserve"> and </w:t>
-      </w:r>
-      <w:proofErr w:type="spellStart"/>
-      <w:r>
-        <w:t>numpy</w:t>
-      </w:r>
-      <w:proofErr w:type="spellEnd"/>
-      <w:r>
-        <w:t xml:space="preserve"> library allows the tool to check the contrast of the image. </w:t>
+        <w:t xml:space="preserve"> more intensively. For example, openCv and numpy library allows the tool to check the contrast of the image. </w:t>
       </w:r>
     </w:p>
     <w:p>
@@ -2851,13 +2663,22 @@
       <w:r>
         <w:t xml:space="preserve">The library is accessible in </w:t>
       </w:r>
-      <w:proofErr w:type="spellStart"/>
-      <w:r>
-        <w:t>github</w:t>
-      </w:r>
-      <w:proofErr w:type="spellEnd"/>
-      <w:r>
-        <w:t xml:space="preserve"> as a public library and </w:t>
+      <w:r>
+        <w:t>GitHub</w:t>
+      </w:r>
+      <w:r>
+        <w:t xml:space="preserve"> as a </w:t>
+      </w:r>
+      <w:hyperlink r:id="rId16" w:history="1">
+        <w:r>
+          <w:rPr>
+            <w:rStyle w:val="Hyperlink"/>
+          </w:rPr>
+          <w:t>public library</w:t>
+        </w:r>
+      </w:hyperlink>
+      <w:r>
+        <w:t xml:space="preserve"> and </w:t>
       </w:r>
       <w:r>
         <w:t>we are</w:t>
@@ -2871,6 +2692,19 @@
       <w:r>
         <w:t xml:space="preserve"> of their library.</w:t>
       </w:r>
+    </w:p>
+    <w:p>
+      <w:r>
+        <w:t xml:space="preserve">GitHub Repository: </w:t>
+      </w:r>
+      <w:hyperlink r:id="rId17" w:history="1">
+        <w:r>
+          <w:rPr>
+            <w:rStyle w:val="Hyperlink"/>
+          </w:rPr>
+          <w:t>jaedong98/accessibility4md (github.com)</w:t>
+        </w:r>
+      </w:hyperlink>
     </w:p>
     <w:p>
       <w:pPr>
@@ -2893,26 +2727,12 @@
           <w:u w:val="none"/>
         </w:rPr>
       </w:pPr>
-      <w:hyperlink r:id="rId16" w:anchor="text-alternatives" w:history="1">
+      <w:hyperlink r:id="rId18" w:anchor="text-alternatives" w:history="1">
         <w:r>
           <w:rPr>
             <w:rStyle w:val="Hyperlink"/>
           </w:rPr>
-          <w:t>How to Meet WCAG (</w:t>
-        </w:r>
-        <w:proofErr w:type="spellStart"/>
-        <w:r>
-          <w:rPr>
-            <w:rStyle w:val="Hyperlink"/>
-          </w:rPr>
-          <w:t>Quickref</w:t>
-        </w:r>
-        <w:proofErr w:type="spellEnd"/>
-        <w:r>
-          <w:rPr>
-            <w:rStyle w:val="Hyperlink"/>
-          </w:rPr>
-          <w:t xml:space="preserve"> Reference) (w3.org)</w:t>
+          <w:t>How to Meet WCAG (Quickref Reference) (w3.org)</w:t>
         </w:r>
       </w:hyperlink>
     </w:p>
@@ -2924,7 +2744,7 @@
           <w:numId w:val="2"/>
         </w:numPr>
       </w:pPr>
-      <w:hyperlink r:id="rId17" w:anchor="part_b" w:history="1">
+      <w:hyperlink r:id="rId19" w:anchor="part_b" w:history="1">
         <w:r>
           <w:rPr>
             <w:rStyle w:val="Hyperlink"/>
@@ -2941,26 +2761,12 @@
           <w:numId w:val="2"/>
         </w:numPr>
       </w:pPr>
-      <w:hyperlink r:id="rId18" w:history="1">
+      <w:hyperlink r:id="rId20" w:history="1">
         <w:r>
           <w:rPr>
             <w:rStyle w:val="Hyperlink"/>
           </w:rPr>
-          <w:t xml:space="preserve">Markdown style guide | </w:t>
-        </w:r>
-        <w:proofErr w:type="spellStart"/>
-        <w:r>
-          <w:rPr>
-            <w:rStyle w:val="Hyperlink"/>
-          </w:rPr>
-          <w:t>styleguide</w:t>
-        </w:r>
-        <w:proofErr w:type="spellEnd"/>
-        <w:r>
-          <w:rPr>
-            <w:rStyle w:val="Hyperlink"/>
-          </w:rPr>
-          <w:t xml:space="preserve"> (google.github.io)</w:t>
+          <w:t>Markdown style guide | styleguide (google.github.io)</w:t>
         </w:r>
       </w:hyperlink>
     </w:p>
@@ -2977,7 +2783,7 @@
           <w:u w:val="none"/>
         </w:rPr>
       </w:pPr>
-      <w:hyperlink r:id="rId19" w:history="1">
+      <w:hyperlink r:id="rId21" w:history="1">
         <w:r>
           <w:rPr>
             <w:rStyle w:val="Hyperlink"/>
@@ -2994,7 +2800,7 @@
           <w:numId w:val="2"/>
         </w:numPr>
       </w:pPr>
-      <w:hyperlink r:id="rId20" w:history="1">
+      <w:hyperlink r:id="rId22" w:history="1">
         <w:r>
           <w:rPr>
             <w:rStyle w:val="Hyperlink"/>
@@ -3003,7 +2809,6 @@
         </w:r>
       </w:hyperlink>
     </w:p>
-    <w:p/>
     <w:p>
       <w:pPr>
         <w:pStyle w:val="Heading1"/>
@@ -3060,7 +2865,7 @@
       <w:r>
         <w:t xml:space="preserve">1.1.1 </w:t>
       </w:r>
-      <w:hyperlink r:id="rId21" w:anchor="non-text-content" w:history="1">
+      <w:hyperlink r:id="rId23" w:anchor="non-text-content" w:history="1">
         <w:r>
           <w:rPr>
             <w:rStyle w:val="Hyperlink"/>
@@ -3091,7 +2896,7 @@
       <w:pPr>
         <w:ind w:left="720"/>
       </w:pPr>
-      <w:hyperlink r:id="rId22" w:anchor="info-and-relationships" w:history="1">
+      <w:hyperlink r:id="rId24" w:anchor="info-and-relationships" w:history="1">
         <w:r>
           <w:rPr>
             <w:rStyle w:val="Hyperlink"/>
@@ -3121,7 +2926,7 @@
       <w:pPr>
         <w:ind w:left="720"/>
       </w:pPr>
-      <w:hyperlink r:id="rId23" w:anchor="contrast-minimum" w:history="1">
+      <w:hyperlink r:id="rId25" w:anchor="contrast-minimum" w:history="1">
         <w:r>
           <w:rPr>
             <w:rStyle w:val="Hyperlink"/>
@@ -3142,7 +2947,7 @@
       <w:pPr>
         <w:ind w:left="720"/>
       </w:pPr>
-      <w:hyperlink r:id="rId24" w:anchor="non-text-contrast" w:history="1">
+      <w:hyperlink r:id="rId26" w:anchor="non-text-contrast" w:history="1">
         <w:r>
           <w:rPr>
             <w:rStyle w:val="Hyperlink"/>
@@ -3188,7 +2993,7 @@
       <w:pPr>
         <w:ind w:left="720"/>
       </w:pPr>
-      <w:hyperlink r:id="rId25" w:anchor="page-titled" w:history="1">
+      <w:hyperlink r:id="rId27" w:anchor="page-titled" w:history="1">
         <w:r>
           <w:rPr>
             <w:rStyle w:val="Hyperlink"/>
@@ -3209,7 +3014,7 @@
       <w:pPr>
         <w:ind w:left="720"/>
       </w:pPr>
-      <w:hyperlink r:id="rId26" w:anchor="link-purpose-in-context" w:history="1">
+      <w:hyperlink r:id="rId28" w:anchor="link-purpose-in-context" w:history="1">
         <w:r>
           <w:rPr>
             <w:rStyle w:val="Hyperlink"/>
@@ -3220,7 +3025,7 @@
       <w:r>
         <w:t xml:space="preserve"> and </w:t>
       </w:r>
-      <w:hyperlink r:id="rId27" w:anchor="link-purpose-link-only" w:history="1">
+      <w:hyperlink r:id="rId29" w:anchor="link-purpose-link-only" w:history="1">
         <w:r>
           <w:rPr>
             <w:rStyle w:val="Hyperlink"/>
@@ -3247,7 +3052,7 @@
       <w:r>
         <w:t xml:space="preserve">TBD: Use </w:t>
       </w:r>
-      <w:hyperlink r:id="rId28" w:history="1">
+      <w:hyperlink r:id="rId30" w:history="1">
         <w:r>
           <w:rPr>
             <w:rStyle w:val="Hyperlink"/>
@@ -3263,7 +3068,7 @@
       <w:pPr>
         <w:ind w:left="720"/>
       </w:pPr>
-      <w:hyperlink r:id="rId29" w:anchor="section-headings" w:history="1">
+      <w:hyperlink r:id="rId31" w:anchor="section-headings" w:history="1">
         <w:r>
           <w:rPr>
             <w:rStyle w:val="Hyperlink"/>
@@ -3301,7 +3106,7 @@
       <w:pPr>
         <w:ind w:left="720"/>
       </w:pPr>
-      <w:hyperlink r:id="rId30" w:anchor="abbreviations" w:history="1">
+      <w:hyperlink r:id="rId32" w:anchor="abbreviations" w:history="1">
         <w:r>
           <w:rPr>
             <w:rStyle w:val="Hyperlink"/>
@@ -3322,86 +3127,30 @@
       <w:pPr>
         <w:ind w:left="720"/>
       </w:pPr>
-      <w:hyperlink r:id="rId31" w:history="1">
+      <w:hyperlink r:id="rId33" w:history="1">
         <w:r>
           <w:rPr>
             <w:rStyle w:val="Hyperlink"/>
           </w:rPr>
-          <w:t xml:space="preserve">GitHub - </w:t>
+          <w:t>GitHub - philgooch/abbreviation-extraction: Python3 implementation of the Schwartz-Hearst algorithm for extracting abbreviation-definition pairs</w:t>
         </w:r>
-        <w:proofErr w:type="spellStart"/>
+      </w:hyperlink>
+    </w:p>
+    <w:p>
+      <w:pPr>
+        <w:ind w:left="720"/>
+      </w:pPr>
+      <w:hyperlink r:id="rId34" w:history="1">
         <w:r>
           <w:rPr>
             <w:rStyle w:val="Hyperlink"/>
           </w:rPr>
-          <w:t>philgooch</w:t>
-        </w:r>
-        <w:proofErr w:type="spellEnd"/>
-        <w:r>
-          <w:rPr>
-            <w:rStyle w:val="Hyperlink"/>
-          </w:rPr>
-          <w:t>/abbreviation-extraction: Python3 implementation of the Schwartz-Hearst algorithm for extracting abbreviation-definition pairs</w:t>
+          <w:t>GitHub - allenai/scispacy: A full spaCy pipeline and models for scientific/biomedical documents.</w:t>
         </w:r>
       </w:hyperlink>
     </w:p>
     <w:p>
       <w:pPr>
-        <w:ind w:left="720"/>
-      </w:pPr>
-      <w:hyperlink r:id="rId32" w:history="1">
-        <w:r>
-          <w:rPr>
-            <w:rStyle w:val="Hyperlink"/>
-          </w:rPr>
-          <w:t xml:space="preserve">GitHub - </w:t>
-        </w:r>
-        <w:proofErr w:type="spellStart"/>
-        <w:r>
-          <w:rPr>
-            <w:rStyle w:val="Hyperlink"/>
-          </w:rPr>
-          <w:t>allenai</w:t>
-        </w:r>
-        <w:proofErr w:type="spellEnd"/>
-        <w:r>
-          <w:rPr>
-            <w:rStyle w:val="Hyperlink"/>
-          </w:rPr>
-          <w:t>/</w:t>
-        </w:r>
-        <w:proofErr w:type="spellStart"/>
-        <w:r>
-          <w:rPr>
-            <w:rStyle w:val="Hyperlink"/>
-          </w:rPr>
-          <w:t>scispacy</w:t>
-        </w:r>
-        <w:proofErr w:type="spellEnd"/>
-        <w:r>
-          <w:rPr>
-            <w:rStyle w:val="Hyperlink"/>
-          </w:rPr>
-          <w:t xml:space="preserve">: A full </w:t>
-        </w:r>
-        <w:proofErr w:type="spellStart"/>
-        <w:r>
-          <w:rPr>
-            <w:rStyle w:val="Hyperlink"/>
-          </w:rPr>
-          <w:t>spaCy</w:t>
-        </w:r>
-        <w:proofErr w:type="spellEnd"/>
-        <w:r>
-          <w:rPr>
-            <w:rStyle w:val="Hyperlink"/>
-          </w:rPr>
-          <w:t xml:space="preserve"> pipeline and models for scientific/biomedical documents.</w:t>
-        </w:r>
-      </w:hyperlink>
-    </w:p>
-    <w:p>
-      <w:pPr>
         <w:pStyle w:val="Heading3"/>
       </w:pPr>
       <w:r>
@@ -3424,7 +3173,7 @@
       <w:r>
         <w:t>Majority of criteria for Robust automatically meet in the markdown scenario. The library (</w:t>
       </w:r>
-      <w:hyperlink r:id="rId33" w:history="1">
+      <w:hyperlink r:id="rId35" w:history="1">
         <w:r>
           <w:rPr>
             <w:rStyle w:val="Hyperlink"/>
@@ -3468,7 +3217,7 @@
         </w:rPr>
         <w:t>Although we can embed the video/audio link in the markdown file, we scope out the </w:t>
       </w:r>
-      <w:hyperlink r:id="rId34" w:anchor="time-based-media" w:tgtFrame="_blank" w:history="1">
+      <w:hyperlink r:id="rId36" w:anchor="time-based-media" w:tgtFrame="_blank" w:history="1">
         <w:r>
           <w:rPr>
             <w:rStyle w:val="Hyperlink"/>
@@ -3522,7 +3271,7 @@
         </w:rPr>
         <w:t>The input handling is not a common scenario where people use the markdown, so the project scopes out the criteria in </w:t>
       </w:r>
-      <w:hyperlink r:id="rId35" w:anchor="input-modalities" w:tgtFrame="_blank" w:history="1">
+      <w:hyperlink r:id="rId37" w:anchor="input-modalities" w:tgtFrame="_blank" w:history="1">
         <w:r>
           <w:rPr>
             <w:rStyle w:val="Hyperlink"/>
@@ -3543,7 +3292,7 @@
         </w:rPr>
         <w:t>,  </w:t>
       </w:r>
-      <w:hyperlink r:id="rId36" w:anchor="predictable" w:tgtFrame="_blank" w:history="1">
+      <w:hyperlink r:id="rId38" w:anchor="predictable" w:tgtFrame="_blank" w:history="1">
         <w:r>
           <w:rPr>
             <w:rStyle w:val="Hyperlink"/>
@@ -3564,7 +3313,7 @@
         </w:rPr>
         <w:t>, and </w:t>
       </w:r>
-      <w:hyperlink r:id="rId37" w:anchor="input-assistance" w:tgtFrame="_blank" w:history="1">
+      <w:hyperlink r:id="rId39" w:anchor="input-assistance" w:tgtFrame="_blank" w:history="1">
         <w:r>
           <w:rPr>
             <w:rStyle w:val="Hyperlink"/>
@@ -3618,7 +3367,7 @@
         </w:rPr>
         <w:t>The workflow in using markdown allows people to focus on their writing. All converter tools automatically produce a valid file format, especially in HTML (</w:t>
       </w:r>
-      <w:hyperlink r:id="rId38" w:anchor="parsing" w:tgtFrame="_blank" w:history="1">
+      <w:hyperlink r:id="rId40" w:anchor="parsing" w:tgtFrame="_blank" w:history="1">
         <w:r>
           <w:rPr>
             <w:rStyle w:val="Hyperlink"/>
@@ -3644,7 +3393,7 @@
     <w:p/>
     <w:p/>
     <w:sectPr>
-      <w:headerReference w:type="default" r:id="rId39"/>
+      <w:headerReference w:type="default" r:id="rId41"/>
       <w:pgSz w:w="12240" w:h="15840"/>
       <w:pgMar w:top="1440" w:right="1440" w:bottom="1440" w:left="1440" w:header="720" w:footer="720" w:gutter="0"/>
       <w:cols w:space="720"/>
@@ -3655,7 +3404,7 @@
 </file>
 
 <file path=word/endnotes.xml><?xml version="1.0" encoding="utf-8"?>
-<w:endnotes xmlns:wpc="http://schemas.microsoft.com/office/word/2010/wordprocessingCanvas" xmlns:cx="http://schemas.microsoft.com/office/drawing/2014/chartex" xmlns:cx1="http://schemas.microsoft.com/office/drawing/2015/9/8/chartex" xmlns:cx2="http://schemas.microsoft.com/office/drawing/2015/10/21/chartex" xmlns:cx3="http://schemas.microsoft.com/office/drawing/2016/5/9/chartex" xmlns:cx4="http://schemas.microsoft.com/office/drawing/2016/5/10/chartex" xmlns:cx5="http://schemas.microsoft.com/office/drawing/2016/5/11/chartex" xmlns:cx6="http://schemas.microsoft.com/office/drawing/2016/5/12/chartex" xmlns:cx7="http://schemas.microsoft.com/office/drawing/2016/5/13/chartex" xmlns:cx8="http://schemas.microsoft.com/office/drawing/2016/5/14/chartex" xmlns:mc="http://schemas.openxmlformats.org/markup-compatibility/2006" xmlns:aink="http://schemas.microsoft.com/office/drawing/2016/ink" xmlns:am3d="http://schemas.microsoft.com/office/drawing/2017/model3d" xmlns:o="urn:schemas-microsoft-com:office:office" xmlns:oel="http://schemas.microsoft.com/office/2019/extlst" xmlns:r="http://schemas.openxmlformats.org/officeDocument/2006/relationships" xmlns:m="http://schemas.openxmlformats.org/officeDocument/2006/math" xmlns:v="urn:schemas-microsoft-com:vml" xmlns:wp14="http://schemas.microsoft.com/office/word/2010/wordprocessingDrawing" xmlns:wp="http://schemas.openxmlformats.org/drawingml/2006/wordprocessingDrawing" xmlns:w10="urn:schemas-microsoft-com:office:word" xmlns:w="http://schemas.openxmlformats.org/wordprocessingml/2006/main" xmlns:w14="http://schemas.microsoft.com/office/word/2010/wordml" xmlns:w15="http://schemas.microsoft.com/office/word/2012/wordml" xmlns:w16cex="http://schemas.microsoft.com/office/word/2018/wordml/cex" xmlns:w16cid="http://schemas.microsoft.com/office/word/2016/wordml/cid" xmlns:w16="http://schemas.microsoft.com/office/word/2018/wordml" xmlns:w16sdtdh="http://schemas.microsoft.com/office/word/2020/wordml/sdtdatahash" xmlns:w16se="http://schemas.microsoft.com/office/word/2015/wordml/symex" xmlns:wpg="http://schemas.microsoft.com/office/word/2010/wordprocessingGroup" xmlns:wpi="http://schemas.microsoft.com/office/word/2010/wordprocessingInk" xmlns:wne="http://schemas.microsoft.com/office/word/2006/wordml" xmlns:wps="http://schemas.microsoft.com/office/word/2010/wordprocessingShape" mc:Ignorable="w14 w15 w16se w16cid w16 w16cex w16sdtdh wp14">
+<w:endnotes xmlns:wpc="http://schemas.microsoft.com/office/word/2010/wordprocessingCanvas" xmlns:cx="http://schemas.microsoft.com/office/drawing/2014/chartex" xmlns:cx1="http://schemas.microsoft.com/office/drawing/2015/9/8/chartex" xmlns:cx2="http://schemas.microsoft.com/office/drawing/2015/10/21/chartex" xmlns:cx3="http://schemas.microsoft.com/office/drawing/2016/5/9/chartex" xmlns:cx4="http://schemas.microsoft.com/office/drawing/2016/5/10/chartex" xmlns:cx5="http://schemas.microsoft.com/office/drawing/2016/5/11/chartex" xmlns:cx6="http://schemas.microsoft.com/office/drawing/2016/5/12/chartex" xmlns:cx7="http://schemas.microsoft.com/office/drawing/2016/5/13/chartex" xmlns:cx8="http://schemas.microsoft.com/office/drawing/2016/5/14/chartex" xmlns:mc="http://schemas.openxmlformats.org/markup-compatibility/2006" xmlns:aink="http://schemas.microsoft.com/office/drawing/2016/ink" xmlns:am3d="http://schemas.microsoft.com/office/drawing/2017/model3d" xmlns:o="urn:schemas-microsoft-com:office:office" xmlns:oel="http://schemas.microsoft.com/office/2019/extlst" xmlns:r="http://schemas.openxmlformats.org/officeDocument/2006/relationships" xmlns:m="http://schemas.openxmlformats.org/officeDocument/2006/math" xmlns:v="urn:schemas-microsoft-com:vml" xmlns:wp14="http://schemas.microsoft.com/office/word/2010/wordprocessingDrawing" xmlns:wp="http://schemas.openxmlformats.org/drawingml/2006/wordprocessingDrawing" xmlns:w10="urn:schemas-microsoft-com:office:word" xmlns:w="http://schemas.openxmlformats.org/wordprocessingml/2006/main" xmlns:w14="http://schemas.microsoft.com/office/word/2010/wordml" xmlns:w15="http://schemas.microsoft.com/office/word/2012/wordml" xmlns:w16cex="http://schemas.microsoft.com/office/word/2018/wordml/cex" xmlns:w16cid="http://schemas.microsoft.com/office/word/2016/wordml/cid" xmlns:w16="http://schemas.microsoft.com/office/word/2018/wordml" xmlns:w16du="http://schemas.microsoft.com/office/word/2023/wordml/word16du" xmlns:w16sdtdh="http://schemas.microsoft.com/office/word/2020/wordml/sdtdatahash" xmlns:w16se="http://schemas.microsoft.com/office/word/2015/wordml/symex" xmlns:wpg="http://schemas.microsoft.com/office/word/2010/wordprocessingGroup" xmlns:wpi="http://schemas.microsoft.com/office/word/2010/wordprocessingInk" xmlns:wne="http://schemas.microsoft.com/office/word/2006/wordml" xmlns:wps="http://schemas.microsoft.com/office/word/2010/wordprocessingShape" mc:Ignorable="w14 w15 w16se w16cid w16 w16cex w16sdtdh wp14">
   <w:endnote w:type="separator" w:id="-1">
     <w:p>
       <w:pPr>
@@ -3680,7 +3429,7 @@
 </file>
 
 <file path=word/footnotes.xml><?xml version="1.0" encoding="utf-8"?>
-<w:footnotes xmlns:wpc="http://schemas.microsoft.com/office/word/2010/wordprocessingCanvas" xmlns:cx="http://schemas.microsoft.com/office/drawing/2014/chartex" xmlns:cx1="http://schemas.microsoft.com/office/drawing/2015/9/8/chartex" xmlns:cx2="http://schemas.microsoft.com/office/drawing/2015/10/21/chartex" xmlns:cx3="http://schemas.microsoft.com/office/drawing/2016/5/9/chartex" xmlns:cx4="http://schemas.microsoft.com/office/drawing/2016/5/10/chartex" xmlns:cx5="http://schemas.microsoft.com/office/drawing/2016/5/11/chartex" xmlns:cx6="http://schemas.microsoft.com/office/drawing/2016/5/12/chartex" xmlns:cx7="http://schemas.microsoft.com/office/drawing/2016/5/13/chartex" xmlns:cx8="http://schemas.microsoft.com/office/drawing/2016/5/14/chartex" xmlns:mc="http://schemas.openxmlformats.org/markup-compatibility/2006" xmlns:aink="http://schemas.microsoft.com/office/drawing/2016/ink" xmlns:am3d="http://schemas.microsoft.com/office/drawing/2017/model3d" xmlns:o="urn:schemas-microsoft-com:office:office" xmlns:oel="http://schemas.microsoft.com/office/2019/extlst" xmlns:r="http://schemas.openxmlformats.org/officeDocument/2006/relationships" xmlns:m="http://schemas.openxmlformats.org/officeDocument/2006/math" xmlns:v="urn:schemas-microsoft-com:vml" xmlns:wp14="http://schemas.microsoft.com/office/word/2010/wordprocessingDrawing" xmlns:wp="http://schemas.openxmlformats.org/drawingml/2006/wordprocessingDrawing" xmlns:w10="urn:schemas-microsoft-com:office:word" xmlns:w="http://schemas.openxmlformats.org/wordprocessingml/2006/main" xmlns:w14="http://schemas.microsoft.com/office/word/2010/wordml" xmlns:w15="http://schemas.microsoft.com/office/word/2012/wordml" xmlns:w16cex="http://schemas.microsoft.com/office/word/2018/wordml/cex" xmlns:w16cid="http://schemas.microsoft.com/office/word/2016/wordml/cid" xmlns:w16="http://schemas.microsoft.com/office/word/2018/wordml" xmlns:w16sdtdh="http://schemas.microsoft.com/office/word/2020/wordml/sdtdatahash" xmlns:w16se="http://schemas.microsoft.com/office/word/2015/wordml/symex" xmlns:wpg="http://schemas.microsoft.com/office/word/2010/wordprocessingGroup" xmlns:wpi="http://schemas.microsoft.com/office/word/2010/wordprocessingInk" xmlns:wne="http://schemas.microsoft.com/office/word/2006/wordml" xmlns:wps="http://schemas.microsoft.com/office/word/2010/wordprocessingShape" mc:Ignorable="w14 w15 w16se w16cid w16 w16cex w16sdtdh wp14">
+<w:footnotes xmlns:wpc="http://schemas.microsoft.com/office/word/2010/wordprocessingCanvas" xmlns:cx="http://schemas.microsoft.com/office/drawing/2014/chartex" xmlns:cx1="http://schemas.microsoft.com/office/drawing/2015/9/8/chartex" xmlns:cx2="http://schemas.microsoft.com/office/drawing/2015/10/21/chartex" xmlns:cx3="http://schemas.microsoft.com/office/drawing/2016/5/9/chartex" xmlns:cx4="http://schemas.microsoft.com/office/drawing/2016/5/10/chartex" xmlns:cx5="http://schemas.microsoft.com/office/drawing/2016/5/11/chartex" xmlns:cx6="http://schemas.microsoft.com/office/drawing/2016/5/12/chartex" xmlns:cx7="http://schemas.microsoft.com/office/drawing/2016/5/13/chartex" xmlns:cx8="http://schemas.microsoft.com/office/drawing/2016/5/14/chartex" xmlns:mc="http://schemas.openxmlformats.org/markup-compatibility/2006" xmlns:aink="http://schemas.microsoft.com/office/drawing/2016/ink" xmlns:am3d="http://schemas.microsoft.com/office/drawing/2017/model3d" xmlns:o="urn:schemas-microsoft-com:office:office" xmlns:oel="http://schemas.microsoft.com/office/2019/extlst" xmlns:r="http://schemas.openxmlformats.org/officeDocument/2006/relationships" xmlns:m="http://schemas.openxmlformats.org/officeDocument/2006/math" xmlns:v="urn:schemas-microsoft-com:vml" xmlns:wp14="http://schemas.microsoft.com/office/word/2010/wordprocessingDrawing" xmlns:wp="http://schemas.openxmlformats.org/drawingml/2006/wordprocessingDrawing" xmlns:w10="urn:schemas-microsoft-com:office:word" xmlns:w="http://schemas.openxmlformats.org/wordprocessingml/2006/main" xmlns:w14="http://schemas.microsoft.com/office/word/2010/wordml" xmlns:w15="http://schemas.microsoft.com/office/word/2012/wordml" xmlns:w16cex="http://schemas.microsoft.com/office/word/2018/wordml/cex" xmlns:w16cid="http://schemas.microsoft.com/office/word/2016/wordml/cid" xmlns:w16="http://schemas.microsoft.com/office/word/2018/wordml" xmlns:w16du="http://schemas.microsoft.com/office/word/2023/wordml/word16du" xmlns:w16sdtdh="http://schemas.microsoft.com/office/word/2020/wordml/sdtdatahash" xmlns:w16se="http://schemas.microsoft.com/office/word/2015/wordml/symex" xmlns:wpg="http://schemas.microsoft.com/office/word/2010/wordprocessingGroup" xmlns:wpi="http://schemas.microsoft.com/office/word/2010/wordprocessingInk" xmlns:wne="http://schemas.microsoft.com/office/word/2006/wordml" xmlns:wps="http://schemas.microsoft.com/office/word/2010/wordprocessingShape" mc:Ignorable="w14 w15 w16se w16cid w16 w16cex w16sdtdh wp14">
   <w:footnote w:type="separator" w:id="-1">
     <w:p>
       <w:pPr>
@@ -3705,7 +3454,7 @@
 </file>
 
 <file path=word/header1.xml><?xml version="1.0" encoding="utf-8"?>
-<w:hdr xmlns:wpc="http://schemas.microsoft.com/office/word/2010/wordprocessingCanvas" xmlns:cx="http://schemas.microsoft.com/office/drawing/2014/chartex" xmlns:cx1="http://schemas.microsoft.com/office/drawing/2015/9/8/chartex" xmlns:cx2="http://schemas.microsoft.com/office/drawing/2015/10/21/chartex" xmlns:cx3="http://schemas.microsoft.com/office/drawing/2016/5/9/chartex" xmlns:cx4="http://schemas.microsoft.com/office/drawing/2016/5/10/chartex" xmlns:cx5="http://schemas.microsoft.com/office/drawing/2016/5/11/chartex" xmlns:cx6="http://schemas.microsoft.com/office/drawing/2016/5/12/chartex" xmlns:cx7="http://schemas.microsoft.com/office/drawing/2016/5/13/chartex" xmlns:cx8="http://schemas.microsoft.com/office/drawing/2016/5/14/chartex" xmlns:mc="http://schemas.openxmlformats.org/markup-compatibility/2006" xmlns:aink="http://schemas.microsoft.com/office/drawing/2016/ink" xmlns:am3d="http://schemas.microsoft.com/office/drawing/2017/model3d" xmlns:o="urn:schemas-microsoft-com:office:office" xmlns:oel="http://schemas.microsoft.com/office/2019/extlst" xmlns:r="http://schemas.openxmlformats.org/officeDocument/2006/relationships" xmlns:m="http://schemas.openxmlformats.org/officeDocument/2006/math" xmlns:v="urn:schemas-microsoft-com:vml" xmlns:wp14="http://schemas.microsoft.com/office/word/2010/wordprocessingDrawing" xmlns:wp="http://schemas.openxmlformats.org/drawingml/2006/wordprocessingDrawing" xmlns:w10="urn:schemas-microsoft-com:office:word" xmlns:w="http://schemas.openxmlformats.org/wordprocessingml/2006/main" xmlns:w14="http://schemas.microsoft.com/office/word/2010/wordml" xmlns:w15="http://schemas.microsoft.com/office/word/2012/wordml" xmlns:w16cex="http://schemas.microsoft.com/office/word/2018/wordml/cex" xmlns:w16cid="http://schemas.microsoft.com/office/word/2016/wordml/cid" xmlns:w16="http://schemas.microsoft.com/office/word/2018/wordml" xmlns:w16sdtdh="http://schemas.microsoft.com/office/word/2020/wordml/sdtdatahash" xmlns:w16se="http://schemas.microsoft.com/office/word/2015/wordml/symex" xmlns:wpg="http://schemas.microsoft.com/office/word/2010/wordprocessingGroup" xmlns:wpi="http://schemas.microsoft.com/office/word/2010/wordprocessingInk" xmlns:wne="http://schemas.microsoft.com/office/word/2006/wordml" xmlns:wps="http://schemas.microsoft.com/office/word/2010/wordprocessingShape" mc:Ignorable="w14 w15 w16se w16cid w16 w16cex w16sdtdh wp14">
+<w:hdr xmlns:wpc="http://schemas.microsoft.com/office/word/2010/wordprocessingCanvas" xmlns:cx="http://schemas.microsoft.com/office/drawing/2014/chartex" xmlns:cx1="http://schemas.microsoft.com/office/drawing/2015/9/8/chartex" xmlns:cx2="http://schemas.microsoft.com/office/drawing/2015/10/21/chartex" xmlns:cx3="http://schemas.microsoft.com/office/drawing/2016/5/9/chartex" xmlns:cx4="http://schemas.microsoft.com/office/drawing/2016/5/10/chartex" xmlns:cx5="http://schemas.microsoft.com/office/drawing/2016/5/11/chartex" xmlns:cx6="http://schemas.microsoft.com/office/drawing/2016/5/12/chartex" xmlns:cx7="http://schemas.microsoft.com/office/drawing/2016/5/13/chartex" xmlns:cx8="http://schemas.microsoft.com/office/drawing/2016/5/14/chartex" xmlns:mc="http://schemas.openxmlformats.org/markup-compatibility/2006" xmlns:aink="http://schemas.microsoft.com/office/drawing/2016/ink" xmlns:am3d="http://schemas.microsoft.com/office/drawing/2017/model3d" xmlns:o="urn:schemas-microsoft-com:office:office" xmlns:oel="http://schemas.microsoft.com/office/2019/extlst" xmlns:r="http://schemas.openxmlformats.org/officeDocument/2006/relationships" xmlns:m="http://schemas.openxmlformats.org/officeDocument/2006/math" xmlns:v="urn:schemas-microsoft-com:vml" xmlns:wp14="http://schemas.microsoft.com/office/word/2010/wordprocessingDrawing" xmlns:wp="http://schemas.openxmlformats.org/drawingml/2006/wordprocessingDrawing" xmlns:w10="urn:schemas-microsoft-com:office:word" xmlns:w="http://schemas.openxmlformats.org/wordprocessingml/2006/main" xmlns:w14="http://schemas.microsoft.com/office/word/2010/wordml" xmlns:w15="http://schemas.microsoft.com/office/word/2012/wordml" xmlns:w16cex="http://schemas.microsoft.com/office/word/2018/wordml/cex" xmlns:w16cid="http://schemas.microsoft.com/office/word/2016/wordml/cid" xmlns:w16="http://schemas.microsoft.com/office/word/2018/wordml" xmlns:w16du="http://schemas.microsoft.com/office/word/2023/wordml/word16du" xmlns:w16sdtdh="http://schemas.microsoft.com/office/word/2020/wordml/sdtdatahash" xmlns:w16se="http://schemas.microsoft.com/office/word/2015/wordml/symex" xmlns:wpg="http://schemas.microsoft.com/office/word/2010/wordprocessingGroup" xmlns:wpi="http://schemas.microsoft.com/office/word/2010/wordprocessingInk" xmlns:wne="http://schemas.microsoft.com/office/word/2006/wordml" xmlns:wps="http://schemas.microsoft.com/office/word/2010/wordprocessingShape" mc:Ignorable="w14 w15 w16se w16cid w16 w16cex w16sdtdh wp14">
   <w:p>
     <w:pPr>
       <w:pStyle w:val="Header"/>
@@ -3733,7 +3482,7 @@
 </file>
 
 <file path=word/numbering.xml><?xml version="1.0" encoding="utf-8"?>
-<w:numbering xmlns:wpc="http://schemas.microsoft.com/office/word/2010/wordprocessingCanvas" xmlns:cx="http://schemas.microsoft.com/office/drawing/2014/chartex" xmlns:cx1="http://schemas.microsoft.com/office/drawing/2015/9/8/chartex" xmlns:cx2="http://schemas.microsoft.com/office/drawing/2015/10/21/chartex" xmlns:cx3="http://schemas.microsoft.com/office/drawing/2016/5/9/chartex" xmlns:cx4="http://schemas.microsoft.com/office/drawing/2016/5/10/chartex" xmlns:cx5="http://schemas.microsoft.com/office/drawing/2016/5/11/chartex" xmlns:cx6="http://schemas.microsoft.com/office/drawing/2016/5/12/chartex" xmlns:cx7="http://schemas.microsoft.com/office/drawing/2016/5/13/chartex" xmlns:cx8="http://schemas.microsoft.com/office/drawing/2016/5/14/chartex" xmlns:mc="http://schemas.openxmlformats.org/markup-compatibility/2006" xmlns:aink="http://schemas.microsoft.com/office/drawing/2016/ink" xmlns:am3d="http://schemas.microsoft.com/office/drawing/2017/model3d" xmlns:o="urn:schemas-microsoft-com:office:office" xmlns:oel="http://schemas.microsoft.com/office/2019/extlst" xmlns:r="http://schemas.openxmlformats.org/officeDocument/2006/relationships" xmlns:m="http://schemas.openxmlformats.org/officeDocument/2006/math" xmlns:v="urn:schemas-microsoft-com:vml" xmlns:wp14="http://schemas.microsoft.com/office/word/2010/wordprocessingDrawing" xmlns:wp="http://schemas.openxmlformats.org/drawingml/2006/wordprocessingDrawing" xmlns:w10="urn:schemas-microsoft-com:office:word" xmlns:w="http://schemas.openxmlformats.org/wordprocessingml/2006/main" xmlns:w14="http://schemas.microsoft.com/office/word/2010/wordml" xmlns:w15="http://schemas.microsoft.com/office/word/2012/wordml" xmlns:w16cex="http://schemas.microsoft.com/office/word/2018/wordml/cex" xmlns:w16cid="http://schemas.microsoft.com/office/word/2016/wordml/cid" xmlns:w16="http://schemas.microsoft.com/office/word/2018/wordml" xmlns:w16sdtdh="http://schemas.microsoft.com/office/word/2020/wordml/sdtdatahash" xmlns:w16se="http://schemas.microsoft.com/office/word/2015/wordml/symex" xmlns:wpg="http://schemas.microsoft.com/office/word/2010/wordprocessingGroup" xmlns:wpi="http://schemas.microsoft.com/office/word/2010/wordprocessingInk" xmlns:wne="http://schemas.microsoft.com/office/word/2006/wordml" xmlns:wps="http://schemas.microsoft.com/office/word/2010/wordprocessingShape" mc:Ignorable="w14 w15 w16se w16cid w16 w16cex w16sdtdh wp14">
+<w:numbering xmlns:wpc="http://schemas.microsoft.com/office/word/2010/wordprocessingCanvas" xmlns:cx="http://schemas.microsoft.com/office/drawing/2014/chartex" xmlns:cx1="http://schemas.microsoft.com/office/drawing/2015/9/8/chartex" xmlns:cx2="http://schemas.microsoft.com/office/drawing/2015/10/21/chartex" xmlns:cx3="http://schemas.microsoft.com/office/drawing/2016/5/9/chartex" xmlns:cx4="http://schemas.microsoft.com/office/drawing/2016/5/10/chartex" xmlns:cx5="http://schemas.microsoft.com/office/drawing/2016/5/11/chartex" xmlns:cx6="http://schemas.microsoft.com/office/drawing/2016/5/12/chartex" xmlns:cx7="http://schemas.microsoft.com/office/drawing/2016/5/13/chartex" xmlns:cx8="http://schemas.microsoft.com/office/drawing/2016/5/14/chartex" xmlns:mc="http://schemas.openxmlformats.org/markup-compatibility/2006" xmlns:aink="http://schemas.microsoft.com/office/drawing/2016/ink" xmlns:am3d="http://schemas.microsoft.com/office/drawing/2017/model3d" xmlns:o="urn:schemas-microsoft-com:office:office" xmlns:oel="http://schemas.microsoft.com/office/2019/extlst" xmlns:r="http://schemas.openxmlformats.org/officeDocument/2006/relationships" xmlns:m="http://schemas.openxmlformats.org/officeDocument/2006/math" xmlns:v="urn:schemas-microsoft-com:vml" xmlns:wp14="http://schemas.microsoft.com/office/word/2010/wordprocessingDrawing" xmlns:wp="http://schemas.openxmlformats.org/drawingml/2006/wordprocessingDrawing" xmlns:w10="urn:schemas-microsoft-com:office:word" xmlns:w="http://schemas.openxmlformats.org/wordprocessingml/2006/main" xmlns:w14="http://schemas.microsoft.com/office/word/2010/wordml" xmlns:w15="http://schemas.microsoft.com/office/word/2012/wordml" xmlns:w16cex="http://schemas.microsoft.com/office/word/2018/wordml/cex" xmlns:w16cid="http://schemas.microsoft.com/office/word/2016/wordml/cid" xmlns:w16="http://schemas.microsoft.com/office/word/2018/wordml" xmlns:w16du="http://schemas.microsoft.com/office/word/2023/wordml/word16du" xmlns:w16sdtdh="http://schemas.microsoft.com/office/word/2020/wordml/sdtdatahash" xmlns:w16se="http://schemas.microsoft.com/office/word/2015/wordml/symex" xmlns:wpg="http://schemas.microsoft.com/office/word/2010/wordprocessingGroup" xmlns:wpi="http://schemas.microsoft.com/office/word/2010/wordprocessingInk" xmlns:wne="http://schemas.microsoft.com/office/word/2006/wordml" xmlns:wps="http://schemas.microsoft.com/office/word/2010/wordprocessingShape" mc:Ignorable="w14 w15 w16se w16cid w16 w16cex w16sdtdh wp14">
   <w:abstractNum w:abstractNumId="0" w15:restartNumberingAfterBreak="0">
     <w:nsid w:val="0AA1670C"/>
     <w:multiLevelType w:val="hybridMultilevel"/>

</xml_diff>

<commit_message>
UPDATED: presentation and final report.
</commit_message>
<xml_diff>
--- a/docs/Accessibility4mdFinalProjectReport.docx
+++ b/docs/Accessibility4mdFinalProjectReport.docx
@@ -174,7 +174,7 @@
       <w:r>
         <w:t xml:space="preserve"> and </w:t>
       </w:r>
-      <w:hyperlink r:id="rId11" w:history="1">
+      <w:hyperlink r:id="rId11" w:anchor="part_b" w:history="1">
         <w:r>
           <w:rPr>
             <w:rStyle w:val="Hyperlink"/>
@@ -759,10 +759,42 @@
         <w:t>implemented:</w:t>
       </w:r>
       <w:r>
-        <w:t xml:space="preserve"> AreaTableExtension and AreaTableIndexExtension. </w:t>
-      </w:r>
-      <w:r>
-        <w:t xml:space="preserve">The first constructs the HTML table and the later decorate the table with area-rowcount, area-rowindex, and role. </w:t>
+        <w:t xml:space="preserve"> </w:t>
+      </w:r>
+      <w:proofErr w:type="spellStart"/>
+      <w:r>
+        <w:t>AreaTableExtension</w:t>
+      </w:r>
+      <w:proofErr w:type="spellEnd"/>
+      <w:r>
+        <w:t xml:space="preserve"> and </w:t>
+      </w:r>
+      <w:proofErr w:type="spellStart"/>
+      <w:r>
+        <w:t>AreaTableIndexExtension</w:t>
+      </w:r>
+      <w:proofErr w:type="spellEnd"/>
+      <w:r>
+        <w:t xml:space="preserve">. </w:t>
+      </w:r>
+      <w:r>
+        <w:t>The first constructs the HTML table and the later decorate the table with area-</w:t>
+      </w:r>
+      <w:proofErr w:type="spellStart"/>
+      <w:r>
+        <w:t>rowcount</w:t>
+      </w:r>
+      <w:proofErr w:type="spellEnd"/>
+      <w:r>
+        <w:t>, area-</w:t>
+      </w:r>
+      <w:proofErr w:type="spellStart"/>
+      <w:r>
+        <w:t>rowindex</w:t>
+      </w:r>
+      <w:proofErr w:type="spellEnd"/>
+      <w:r>
+        <w:t xml:space="preserve">, and role. </w:t>
       </w:r>
     </w:p>
     <w:tbl>
@@ -959,8 +991,19 @@
                 <w:sz w:val="20"/>
                 <w:szCs w:val="20"/>
               </w:rPr>
-              <w:t>aria-rowcount</w:t>
-            </w:r>
+              <w:t>aria-</w:t>
+            </w:r>
+            <w:proofErr w:type="spellStart"/>
+            <w:r>
+              <w:rPr>
+                <w:rFonts w:ascii="Consolas" w:eastAsia="Times New Roman" w:hAnsi="Consolas" w:cs="Times New Roman"/>
+                <w:color w:val="9CDCFE"/>
+                <w:sz w:val="20"/>
+                <w:szCs w:val="20"/>
+              </w:rPr>
+              <w:t>rowcount</w:t>
+            </w:r>
+            <w:proofErr w:type="spellEnd"/>
             <w:r>
               <w:rPr>
                 <w:rFonts w:ascii="Consolas" w:eastAsia="Times New Roman" w:hAnsi="Consolas" w:cs="Times New Roman"/>
@@ -1054,6 +1097,7 @@
               </w:rPr>
               <w:t>&lt;</w:t>
             </w:r>
+            <w:proofErr w:type="spellStart"/>
             <w:r>
               <w:rPr>
                 <w:rFonts w:ascii="Consolas" w:eastAsia="Times New Roman" w:hAnsi="Consolas" w:cs="Times New Roman"/>
@@ -1063,6 +1107,7 @@
               </w:rPr>
               <w:t>thead</w:t>
             </w:r>
+            <w:proofErr w:type="spellEnd"/>
             <w:r>
               <w:rPr>
                 <w:rFonts w:ascii="Consolas" w:eastAsia="Times New Roman" w:hAnsi="Consolas" w:cs="Times New Roman"/>
@@ -1097,7 +1142,27 @@
                 <w:sz w:val="20"/>
                 <w:szCs w:val="20"/>
               </w:rPr>
-              <w:t>"rowgroup"</w:t>
+              <w:t>"</w:t>
+            </w:r>
+            <w:proofErr w:type="spellStart"/>
+            <w:r>
+              <w:rPr>
+                <w:rFonts w:ascii="Consolas" w:eastAsia="Times New Roman" w:hAnsi="Consolas" w:cs="Times New Roman"/>
+                <w:color w:val="CE9178"/>
+                <w:sz w:val="20"/>
+                <w:szCs w:val="20"/>
+              </w:rPr>
+              <w:t>rowgroup</w:t>
+            </w:r>
+            <w:proofErr w:type="spellEnd"/>
+            <w:r>
+              <w:rPr>
+                <w:rFonts w:ascii="Consolas" w:eastAsia="Times New Roman" w:hAnsi="Consolas" w:cs="Times New Roman"/>
+                <w:color w:val="CE9178"/>
+                <w:sz w:val="20"/>
+                <w:szCs w:val="20"/>
+              </w:rPr>
+              <w:t>"</w:t>
             </w:r>
             <w:r>
               <w:rPr>
@@ -1163,8 +1228,19 @@
                 <w:sz w:val="20"/>
                 <w:szCs w:val="20"/>
               </w:rPr>
-              <w:t>aria-rowindex</w:t>
-            </w:r>
+              <w:t>aria-</w:t>
+            </w:r>
+            <w:proofErr w:type="spellStart"/>
+            <w:r>
+              <w:rPr>
+                <w:rFonts w:ascii="Consolas" w:eastAsia="Times New Roman" w:hAnsi="Consolas" w:cs="Times New Roman"/>
+                <w:color w:val="9CDCFE"/>
+                <w:sz w:val="20"/>
+                <w:szCs w:val="20"/>
+              </w:rPr>
+              <w:t>rowindex</w:t>
+            </w:r>
+            <w:proofErr w:type="spellEnd"/>
             <w:r>
               <w:rPr>
                 <w:rFonts w:ascii="Consolas" w:eastAsia="Times New Roman" w:hAnsi="Consolas" w:cs="Times New Roman"/>
@@ -1258,6 +1334,7 @@
               </w:rPr>
               <w:t>&lt;</w:t>
             </w:r>
+            <w:proofErr w:type="spellStart"/>
             <w:r>
               <w:rPr>
                 <w:rFonts w:ascii="Consolas" w:eastAsia="Times New Roman" w:hAnsi="Consolas" w:cs="Times New Roman"/>
@@ -1267,6 +1344,7 @@
               </w:rPr>
               <w:t>th</w:t>
             </w:r>
+            <w:proofErr w:type="spellEnd"/>
             <w:r>
               <w:rPr>
                 <w:rFonts w:ascii="Consolas" w:eastAsia="Times New Roman" w:hAnsi="Consolas" w:cs="Times New Roman"/>
@@ -1301,7 +1379,27 @@
                 <w:sz w:val="20"/>
                 <w:szCs w:val="20"/>
               </w:rPr>
-              <w:t>"columnheader"</w:t>
+              <w:t>"</w:t>
+            </w:r>
+            <w:proofErr w:type="spellStart"/>
+            <w:r>
+              <w:rPr>
+                <w:rFonts w:ascii="Consolas" w:eastAsia="Times New Roman" w:hAnsi="Consolas" w:cs="Times New Roman"/>
+                <w:color w:val="CE9178"/>
+                <w:sz w:val="20"/>
+                <w:szCs w:val="20"/>
+              </w:rPr>
+              <w:t>columnheader</w:t>
+            </w:r>
+            <w:proofErr w:type="spellEnd"/>
+            <w:r>
+              <w:rPr>
+                <w:rFonts w:ascii="Consolas" w:eastAsia="Times New Roman" w:hAnsi="Consolas" w:cs="Times New Roman"/>
+                <w:color w:val="CE9178"/>
+                <w:sz w:val="20"/>
+                <w:szCs w:val="20"/>
+              </w:rPr>
+              <w:t>"</w:t>
             </w:r>
             <w:r>
               <w:rPr>
@@ -1330,6 +1428,7 @@
               </w:rPr>
               <w:t>&lt;/</w:t>
             </w:r>
+            <w:proofErr w:type="spellStart"/>
             <w:r>
               <w:rPr>
                 <w:rFonts w:ascii="Consolas" w:eastAsia="Times New Roman" w:hAnsi="Consolas" w:cs="Times New Roman"/>
@@ -1339,6 +1438,7 @@
               </w:rPr>
               <w:t>th</w:t>
             </w:r>
+            <w:proofErr w:type="spellEnd"/>
             <w:r>
               <w:rPr>
                 <w:rFonts w:ascii="Consolas" w:eastAsia="Times New Roman" w:hAnsi="Consolas" w:cs="Times New Roman"/>
@@ -1378,6 +1478,7 @@
               </w:rPr>
               <w:t>&lt;</w:t>
             </w:r>
+            <w:proofErr w:type="spellStart"/>
             <w:r>
               <w:rPr>
                 <w:rFonts w:ascii="Consolas" w:eastAsia="Times New Roman" w:hAnsi="Consolas" w:cs="Times New Roman"/>
@@ -1387,6 +1488,7 @@
               </w:rPr>
               <w:t>th</w:t>
             </w:r>
+            <w:proofErr w:type="spellEnd"/>
             <w:r>
               <w:rPr>
                 <w:rFonts w:ascii="Consolas" w:eastAsia="Times New Roman" w:hAnsi="Consolas" w:cs="Times New Roman"/>
@@ -1421,7 +1523,27 @@
                 <w:sz w:val="20"/>
                 <w:szCs w:val="20"/>
               </w:rPr>
-              <w:t>"columnheader"</w:t>
+              <w:t>"</w:t>
+            </w:r>
+            <w:proofErr w:type="spellStart"/>
+            <w:r>
+              <w:rPr>
+                <w:rFonts w:ascii="Consolas" w:eastAsia="Times New Roman" w:hAnsi="Consolas" w:cs="Times New Roman"/>
+                <w:color w:val="CE9178"/>
+                <w:sz w:val="20"/>
+                <w:szCs w:val="20"/>
+              </w:rPr>
+              <w:t>columnheader</w:t>
+            </w:r>
+            <w:proofErr w:type="spellEnd"/>
+            <w:r>
+              <w:rPr>
+                <w:rFonts w:ascii="Consolas" w:eastAsia="Times New Roman" w:hAnsi="Consolas" w:cs="Times New Roman"/>
+                <w:color w:val="CE9178"/>
+                <w:sz w:val="20"/>
+                <w:szCs w:val="20"/>
+              </w:rPr>
+              <w:t>"</w:t>
             </w:r>
             <w:r>
               <w:rPr>
@@ -1450,6 +1572,7 @@
               </w:rPr>
               <w:t>&lt;/</w:t>
             </w:r>
+            <w:proofErr w:type="spellStart"/>
             <w:r>
               <w:rPr>
                 <w:rFonts w:ascii="Consolas" w:eastAsia="Times New Roman" w:hAnsi="Consolas" w:cs="Times New Roman"/>
@@ -1459,6 +1582,7 @@
               </w:rPr>
               <w:t>th</w:t>
             </w:r>
+            <w:proofErr w:type="spellEnd"/>
             <w:r>
               <w:rPr>
                 <w:rFonts w:ascii="Consolas" w:eastAsia="Times New Roman" w:hAnsi="Consolas" w:cs="Times New Roman"/>
@@ -1546,6 +1670,7 @@
               </w:rPr>
               <w:t>&lt;/</w:t>
             </w:r>
+            <w:proofErr w:type="spellStart"/>
             <w:r>
               <w:rPr>
                 <w:rFonts w:ascii="Consolas" w:eastAsia="Times New Roman" w:hAnsi="Consolas" w:cs="Times New Roman"/>
@@ -1555,6 +1680,7 @@
               </w:rPr>
               <w:t>thead</w:t>
             </w:r>
+            <w:proofErr w:type="spellEnd"/>
             <w:r>
               <w:rPr>
                 <w:rFonts w:ascii="Consolas" w:eastAsia="Times New Roman" w:hAnsi="Consolas" w:cs="Times New Roman"/>
@@ -1594,6 +1720,7 @@
               </w:rPr>
               <w:t>&lt;</w:t>
             </w:r>
+            <w:proofErr w:type="spellStart"/>
             <w:r>
               <w:rPr>
                 <w:rFonts w:ascii="Consolas" w:eastAsia="Times New Roman" w:hAnsi="Consolas" w:cs="Times New Roman"/>
@@ -1603,6 +1730,7 @@
               </w:rPr>
               <w:t>tbody</w:t>
             </w:r>
+            <w:proofErr w:type="spellEnd"/>
             <w:r>
               <w:rPr>
                 <w:rFonts w:ascii="Consolas" w:eastAsia="Times New Roman" w:hAnsi="Consolas" w:cs="Times New Roman"/>
@@ -1637,7 +1765,27 @@
                 <w:sz w:val="20"/>
                 <w:szCs w:val="20"/>
               </w:rPr>
-              <w:t>"rowgroup"</w:t>
+              <w:t>"</w:t>
+            </w:r>
+            <w:proofErr w:type="spellStart"/>
+            <w:r>
+              <w:rPr>
+                <w:rFonts w:ascii="Consolas" w:eastAsia="Times New Roman" w:hAnsi="Consolas" w:cs="Times New Roman"/>
+                <w:color w:val="CE9178"/>
+                <w:sz w:val="20"/>
+                <w:szCs w:val="20"/>
+              </w:rPr>
+              <w:t>rowgroup</w:t>
+            </w:r>
+            <w:proofErr w:type="spellEnd"/>
+            <w:r>
+              <w:rPr>
+                <w:rFonts w:ascii="Consolas" w:eastAsia="Times New Roman" w:hAnsi="Consolas" w:cs="Times New Roman"/>
+                <w:color w:val="CE9178"/>
+                <w:sz w:val="20"/>
+                <w:szCs w:val="20"/>
+              </w:rPr>
+              <w:t>"</w:t>
             </w:r>
             <w:r>
               <w:rPr>
@@ -1703,8 +1851,19 @@
                 <w:sz w:val="20"/>
                 <w:szCs w:val="20"/>
               </w:rPr>
-              <w:t>aria-rowindex</w:t>
-            </w:r>
+              <w:t>aria-</w:t>
+            </w:r>
+            <w:proofErr w:type="spellStart"/>
+            <w:r>
+              <w:rPr>
+                <w:rFonts w:ascii="Consolas" w:eastAsia="Times New Roman" w:hAnsi="Consolas" w:cs="Times New Roman"/>
+                <w:color w:val="9CDCFE"/>
+                <w:sz w:val="20"/>
+                <w:szCs w:val="20"/>
+              </w:rPr>
+              <w:t>rowindex</w:t>
+            </w:r>
+            <w:proofErr w:type="spellEnd"/>
             <w:r>
               <w:rPr>
                 <w:rFonts w:ascii="Consolas" w:eastAsia="Times New Roman" w:hAnsi="Consolas" w:cs="Times New Roman"/>
@@ -2111,8 +2270,19 @@
                 <w:sz w:val="20"/>
                 <w:szCs w:val="20"/>
               </w:rPr>
-              <w:t>aria-rowindex</w:t>
-            </w:r>
+              <w:t>aria-</w:t>
+            </w:r>
+            <w:proofErr w:type="spellStart"/>
+            <w:r>
+              <w:rPr>
+                <w:rFonts w:ascii="Consolas" w:eastAsia="Times New Roman" w:hAnsi="Consolas" w:cs="Times New Roman"/>
+                <w:color w:val="9CDCFE"/>
+                <w:sz w:val="20"/>
+                <w:szCs w:val="20"/>
+              </w:rPr>
+              <w:t>rowindex</w:t>
+            </w:r>
+            <w:proofErr w:type="spellEnd"/>
             <w:r>
               <w:rPr>
                 <w:rFonts w:ascii="Consolas" w:eastAsia="Times New Roman" w:hAnsi="Consolas" w:cs="Times New Roman"/>
@@ -2494,6 +2664,7 @@
               </w:rPr>
               <w:t>&lt;/</w:t>
             </w:r>
+            <w:proofErr w:type="spellStart"/>
             <w:r>
               <w:rPr>
                 <w:rFonts w:ascii="Consolas" w:eastAsia="Times New Roman" w:hAnsi="Consolas" w:cs="Times New Roman"/>
@@ -2503,6 +2674,7 @@
               </w:rPr>
               <w:t>tbody</w:t>
             </w:r>
+            <w:proofErr w:type="spellEnd"/>
             <w:r>
               <w:rPr>
                 <w:rFonts w:ascii="Consolas" w:eastAsia="Times New Roman" w:hAnsi="Consolas" w:cs="Times New Roman"/>
@@ -2578,7 +2750,23 @@
         <w:t>accessibility</w:t>
       </w:r>
       <w:r>
-        <w:t xml:space="preserve"> more intensively. For example, openCv and numpy library allows the tool to check the contrast of the image. </w:t>
+        <w:t xml:space="preserve"> more intensively. For example, </w:t>
+      </w:r>
+      <w:proofErr w:type="spellStart"/>
+      <w:r>
+        <w:t>openCv</w:t>
+      </w:r>
+      <w:proofErr w:type="spellEnd"/>
+      <w:r>
+        <w:t xml:space="preserve"> and </w:t>
+      </w:r>
+      <w:proofErr w:type="spellStart"/>
+      <w:r>
+        <w:t>numpy</w:t>
+      </w:r>
+      <w:proofErr w:type="spellEnd"/>
+      <w:r>
+        <w:t xml:space="preserve"> library allows the tool to check the contrast of the image. </w:t>
       </w:r>
     </w:p>
     <w:p>
@@ -2732,7 +2920,21 @@
           <w:rPr>
             <w:rStyle w:val="Hyperlink"/>
           </w:rPr>
-          <w:t>How to Meet WCAG (Quickref Reference) (w3.org)</w:t>
+          <w:t>How to Meet WCAG (</w:t>
+        </w:r>
+        <w:proofErr w:type="spellStart"/>
+        <w:r>
+          <w:rPr>
+            <w:rStyle w:val="Hyperlink"/>
+          </w:rPr>
+          <w:t>Quickref</w:t>
+        </w:r>
+        <w:proofErr w:type="spellEnd"/>
+        <w:r>
+          <w:rPr>
+            <w:rStyle w:val="Hyperlink"/>
+          </w:rPr>
+          <w:t xml:space="preserve"> Reference) (w3.org)</w:t>
         </w:r>
       </w:hyperlink>
     </w:p>
@@ -2766,7 +2968,21 @@
           <w:rPr>
             <w:rStyle w:val="Hyperlink"/>
           </w:rPr>
-          <w:t>Markdown style guide | styleguide (google.github.io)</w:t>
+          <w:t xml:space="preserve">Markdown style guide | </w:t>
+        </w:r>
+        <w:proofErr w:type="spellStart"/>
+        <w:r>
+          <w:rPr>
+            <w:rStyle w:val="Hyperlink"/>
+          </w:rPr>
+          <w:t>styleguide</w:t>
+        </w:r>
+        <w:proofErr w:type="spellEnd"/>
+        <w:r>
+          <w:rPr>
+            <w:rStyle w:val="Hyperlink"/>
+          </w:rPr>
+          <w:t xml:space="preserve"> (google.github.io)</w:t>
         </w:r>
       </w:hyperlink>
     </w:p>
@@ -3132,7 +3348,21 @@
           <w:rPr>
             <w:rStyle w:val="Hyperlink"/>
           </w:rPr>
-          <w:t>GitHub - philgooch/abbreviation-extraction: Python3 implementation of the Schwartz-Hearst algorithm for extracting abbreviation-definition pairs</w:t>
+          <w:t xml:space="preserve">GitHub - </w:t>
+        </w:r>
+        <w:proofErr w:type="spellStart"/>
+        <w:r>
+          <w:rPr>
+            <w:rStyle w:val="Hyperlink"/>
+          </w:rPr>
+          <w:t>philgooch</w:t>
+        </w:r>
+        <w:proofErr w:type="spellEnd"/>
+        <w:r>
+          <w:rPr>
+            <w:rStyle w:val="Hyperlink"/>
+          </w:rPr>
+          <w:t>/abbreviation-extraction: Python3 implementation of the Schwartz-Hearst algorithm for extracting abbreviation-definition pairs</w:t>
         </w:r>
       </w:hyperlink>
     </w:p>
@@ -3145,7 +3375,49 @@
           <w:rPr>
             <w:rStyle w:val="Hyperlink"/>
           </w:rPr>
-          <w:t>GitHub - allenai/scispacy: A full spaCy pipeline and models for scientific/biomedical documents.</w:t>
+          <w:t xml:space="preserve">GitHub - </w:t>
+        </w:r>
+        <w:proofErr w:type="spellStart"/>
+        <w:r>
+          <w:rPr>
+            <w:rStyle w:val="Hyperlink"/>
+          </w:rPr>
+          <w:t>allenai</w:t>
+        </w:r>
+        <w:proofErr w:type="spellEnd"/>
+        <w:r>
+          <w:rPr>
+            <w:rStyle w:val="Hyperlink"/>
+          </w:rPr>
+          <w:t>/</w:t>
+        </w:r>
+        <w:proofErr w:type="spellStart"/>
+        <w:r>
+          <w:rPr>
+            <w:rStyle w:val="Hyperlink"/>
+          </w:rPr>
+          <w:t>scispacy</w:t>
+        </w:r>
+        <w:proofErr w:type="spellEnd"/>
+        <w:r>
+          <w:rPr>
+            <w:rStyle w:val="Hyperlink"/>
+          </w:rPr>
+          <w:t xml:space="preserve">: A full </w:t>
+        </w:r>
+        <w:proofErr w:type="spellStart"/>
+        <w:r>
+          <w:rPr>
+            <w:rStyle w:val="Hyperlink"/>
+          </w:rPr>
+          <w:t>spaCy</w:t>
+        </w:r>
+        <w:proofErr w:type="spellEnd"/>
+        <w:r>
+          <w:rPr>
+            <w:rStyle w:val="Hyperlink"/>
+          </w:rPr>
+          <w:t xml:space="preserve"> pipeline and models for scientific/biomedical documents.</w:t>
         </w:r>
       </w:hyperlink>
     </w:p>

</xml_diff>

<commit_message>
UPDATED: final report with disability justice principles.
</commit_message>
<xml_diff>
--- a/docs/Accessibility4mdFinalProjectReport.docx
+++ b/docs/Accessibility4mdFinalProjectReport.docx
@@ -759,42 +759,10 @@
         <w:t>implemented:</w:t>
       </w:r>
       <w:r>
-        <w:t xml:space="preserve"> </w:t>
-      </w:r>
-      <w:proofErr w:type="spellStart"/>
-      <w:r>
-        <w:t>AreaTableExtension</w:t>
-      </w:r>
-      <w:proofErr w:type="spellEnd"/>
-      <w:r>
-        <w:t xml:space="preserve"> and </w:t>
-      </w:r>
-      <w:proofErr w:type="spellStart"/>
-      <w:r>
-        <w:t>AreaTableIndexExtension</w:t>
-      </w:r>
-      <w:proofErr w:type="spellEnd"/>
-      <w:r>
-        <w:t xml:space="preserve">. </w:t>
-      </w:r>
-      <w:r>
-        <w:t>The first constructs the HTML table and the later decorate the table with area-</w:t>
-      </w:r>
-      <w:proofErr w:type="spellStart"/>
-      <w:r>
-        <w:t>rowcount</w:t>
-      </w:r>
-      <w:proofErr w:type="spellEnd"/>
-      <w:r>
-        <w:t>, area-</w:t>
-      </w:r>
-      <w:proofErr w:type="spellStart"/>
-      <w:r>
-        <w:t>rowindex</w:t>
-      </w:r>
-      <w:proofErr w:type="spellEnd"/>
-      <w:r>
-        <w:t xml:space="preserve">, and role. </w:t>
+        <w:t xml:space="preserve"> AreaTableExtension and AreaTableIndexExtension. </w:t>
+      </w:r>
+      <w:r>
+        <w:t xml:space="preserve">The first constructs the HTML table and the later decorate the table with area-rowcount, area-rowindex, and role. </w:t>
       </w:r>
     </w:p>
     <w:tbl>
@@ -991,19 +959,8 @@
                 <w:sz w:val="20"/>
                 <w:szCs w:val="20"/>
               </w:rPr>
-              <w:t>aria-</w:t>
-            </w:r>
-            <w:proofErr w:type="spellStart"/>
-            <w:r>
-              <w:rPr>
-                <w:rFonts w:ascii="Consolas" w:eastAsia="Times New Roman" w:hAnsi="Consolas" w:cs="Times New Roman"/>
-                <w:color w:val="9CDCFE"/>
-                <w:sz w:val="20"/>
-                <w:szCs w:val="20"/>
-              </w:rPr>
-              <w:t>rowcount</w:t>
-            </w:r>
-            <w:proofErr w:type="spellEnd"/>
+              <w:t>aria-rowcount</w:t>
+            </w:r>
             <w:r>
               <w:rPr>
                 <w:rFonts w:ascii="Consolas" w:eastAsia="Times New Roman" w:hAnsi="Consolas" w:cs="Times New Roman"/>
@@ -1097,7 +1054,6 @@
               </w:rPr>
               <w:t>&lt;</w:t>
             </w:r>
-            <w:proofErr w:type="spellStart"/>
             <w:r>
               <w:rPr>
                 <w:rFonts w:ascii="Consolas" w:eastAsia="Times New Roman" w:hAnsi="Consolas" w:cs="Times New Roman"/>
@@ -1107,7 +1063,6 @@
               </w:rPr>
               <w:t>thead</w:t>
             </w:r>
-            <w:proofErr w:type="spellEnd"/>
             <w:r>
               <w:rPr>
                 <w:rFonts w:ascii="Consolas" w:eastAsia="Times New Roman" w:hAnsi="Consolas" w:cs="Times New Roman"/>
@@ -1142,27 +1097,7 @@
                 <w:sz w:val="20"/>
                 <w:szCs w:val="20"/>
               </w:rPr>
-              <w:t>"</w:t>
-            </w:r>
-            <w:proofErr w:type="spellStart"/>
-            <w:r>
-              <w:rPr>
-                <w:rFonts w:ascii="Consolas" w:eastAsia="Times New Roman" w:hAnsi="Consolas" w:cs="Times New Roman"/>
-                <w:color w:val="CE9178"/>
-                <w:sz w:val="20"/>
-                <w:szCs w:val="20"/>
-              </w:rPr>
-              <w:t>rowgroup</w:t>
-            </w:r>
-            <w:proofErr w:type="spellEnd"/>
-            <w:r>
-              <w:rPr>
-                <w:rFonts w:ascii="Consolas" w:eastAsia="Times New Roman" w:hAnsi="Consolas" w:cs="Times New Roman"/>
-                <w:color w:val="CE9178"/>
-                <w:sz w:val="20"/>
-                <w:szCs w:val="20"/>
-              </w:rPr>
-              <w:t>"</w:t>
+              <w:t>"rowgroup"</w:t>
             </w:r>
             <w:r>
               <w:rPr>
@@ -1228,19 +1163,8 @@
                 <w:sz w:val="20"/>
                 <w:szCs w:val="20"/>
               </w:rPr>
-              <w:t>aria-</w:t>
-            </w:r>
-            <w:proofErr w:type="spellStart"/>
-            <w:r>
-              <w:rPr>
-                <w:rFonts w:ascii="Consolas" w:eastAsia="Times New Roman" w:hAnsi="Consolas" w:cs="Times New Roman"/>
-                <w:color w:val="9CDCFE"/>
-                <w:sz w:val="20"/>
-                <w:szCs w:val="20"/>
-              </w:rPr>
-              <w:t>rowindex</w:t>
-            </w:r>
-            <w:proofErr w:type="spellEnd"/>
+              <w:t>aria-rowindex</w:t>
+            </w:r>
             <w:r>
               <w:rPr>
                 <w:rFonts w:ascii="Consolas" w:eastAsia="Times New Roman" w:hAnsi="Consolas" w:cs="Times New Roman"/>
@@ -1334,7 +1258,6 @@
               </w:rPr>
               <w:t>&lt;</w:t>
             </w:r>
-            <w:proofErr w:type="spellStart"/>
             <w:r>
               <w:rPr>
                 <w:rFonts w:ascii="Consolas" w:eastAsia="Times New Roman" w:hAnsi="Consolas" w:cs="Times New Roman"/>
@@ -1344,7 +1267,6 @@
               </w:rPr>
               <w:t>th</w:t>
             </w:r>
-            <w:proofErr w:type="spellEnd"/>
             <w:r>
               <w:rPr>
                 <w:rFonts w:ascii="Consolas" w:eastAsia="Times New Roman" w:hAnsi="Consolas" w:cs="Times New Roman"/>
@@ -1379,27 +1301,7 @@
                 <w:sz w:val="20"/>
                 <w:szCs w:val="20"/>
               </w:rPr>
-              <w:t>"</w:t>
-            </w:r>
-            <w:proofErr w:type="spellStart"/>
-            <w:r>
-              <w:rPr>
-                <w:rFonts w:ascii="Consolas" w:eastAsia="Times New Roman" w:hAnsi="Consolas" w:cs="Times New Roman"/>
-                <w:color w:val="CE9178"/>
-                <w:sz w:val="20"/>
-                <w:szCs w:val="20"/>
-              </w:rPr>
-              <w:t>columnheader</w:t>
-            </w:r>
-            <w:proofErr w:type="spellEnd"/>
-            <w:r>
-              <w:rPr>
-                <w:rFonts w:ascii="Consolas" w:eastAsia="Times New Roman" w:hAnsi="Consolas" w:cs="Times New Roman"/>
-                <w:color w:val="CE9178"/>
-                <w:sz w:val="20"/>
-                <w:szCs w:val="20"/>
-              </w:rPr>
-              <w:t>"</w:t>
+              <w:t>"columnheader"</w:t>
             </w:r>
             <w:r>
               <w:rPr>
@@ -1428,7 +1330,6 @@
               </w:rPr>
               <w:t>&lt;/</w:t>
             </w:r>
-            <w:proofErr w:type="spellStart"/>
             <w:r>
               <w:rPr>
                 <w:rFonts w:ascii="Consolas" w:eastAsia="Times New Roman" w:hAnsi="Consolas" w:cs="Times New Roman"/>
@@ -1438,7 +1339,6 @@
               </w:rPr>
               <w:t>th</w:t>
             </w:r>
-            <w:proofErr w:type="spellEnd"/>
             <w:r>
               <w:rPr>
                 <w:rFonts w:ascii="Consolas" w:eastAsia="Times New Roman" w:hAnsi="Consolas" w:cs="Times New Roman"/>
@@ -1478,7 +1378,6 @@
               </w:rPr>
               <w:t>&lt;</w:t>
             </w:r>
-            <w:proofErr w:type="spellStart"/>
             <w:r>
               <w:rPr>
                 <w:rFonts w:ascii="Consolas" w:eastAsia="Times New Roman" w:hAnsi="Consolas" w:cs="Times New Roman"/>
@@ -1488,7 +1387,6 @@
               </w:rPr>
               <w:t>th</w:t>
             </w:r>
-            <w:proofErr w:type="spellEnd"/>
             <w:r>
               <w:rPr>
                 <w:rFonts w:ascii="Consolas" w:eastAsia="Times New Roman" w:hAnsi="Consolas" w:cs="Times New Roman"/>
@@ -1523,27 +1421,7 @@
                 <w:sz w:val="20"/>
                 <w:szCs w:val="20"/>
               </w:rPr>
-              <w:t>"</w:t>
-            </w:r>
-            <w:proofErr w:type="spellStart"/>
-            <w:r>
-              <w:rPr>
-                <w:rFonts w:ascii="Consolas" w:eastAsia="Times New Roman" w:hAnsi="Consolas" w:cs="Times New Roman"/>
-                <w:color w:val="CE9178"/>
-                <w:sz w:val="20"/>
-                <w:szCs w:val="20"/>
-              </w:rPr>
-              <w:t>columnheader</w:t>
-            </w:r>
-            <w:proofErr w:type="spellEnd"/>
-            <w:r>
-              <w:rPr>
-                <w:rFonts w:ascii="Consolas" w:eastAsia="Times New Roman" w:hAnsi="Consolas" w:cs="Times New Roman"/>
-                <w:color w:val="CE9178"/>
-                <w:sz w:val="20"/>
-                <w:szCs w:val="20"/>
-              </w:rPr>
-              <w:t>"</w:t>
+              <w:t>"columnheader"</w:t>
             </w:r>
             <w:r>
               <w:rPr>
@@ -1572,7 +1450,6 @@
               </w:rPr>
               <w:t>&lt;/</w:t>
             </w:r>
-            <w:proofErr w:type="spellStart"/>
             <w:r>
               <w:rPr>
                 <w:rFonts w:ascii="Consolas" w:eastAsia="Times New Roman" w:hAnsi="Consolas" w:cs="Times New Roman"/>
@@ -1582,7 +1459,6 @@
               </w:rPr>
               <w:t>th</w:t>
             </w:r>
-            <w:proofErr w:type="spellEnd"/>
             <w:r>
               <w:rPr>
                 <w:rFonts w:ascii="Consolas" w:eastAsia="Times New Roman" w:hAnsi="Consolas" w:cs="Times New Roman"/>
@@ -1670,7 +1546,6 @@
               </w:rPr>
               <w:t>&lt;/</w:t>
             </w:r>
-            <w:proofErr w:type="spellStart"/>
             <w:r>
               <w:rPr>
                 <w:rFonts w:ascii="Consolas" w:eastAsia="Times New Roman" w:hAnsi="Consolas" w:cs="Times New Roman"/>
@@ -1680,7 +1555,6 @@
               </w:rPr>
               <w:t>thead</w:t>
             </w:r>
-            <w:proofErr w:type="spellEnd"/>
             <w:r>
               <w:rPr>
                 <w:rFonts w:ascii="Consolas" w:eastAsia="Times New Roman" w:hAnsi="Consolas" w:cs="Times New Roman"/>
@@ -1720,7 +1594,6 @@
               </w:rPr>
               <w:t>&lt;</w:t>
             </w:r>
-            <w:proofErr w:type="spellStart"/>
             <w:r>
               <w:rPr>
                 <w:rFonts w:ascii="Consolas" w:eastAsia="Times New Roman" w:hAnsi="Consolas" w:cs="Times New Roman"/>
@@ -1730,7 +1603,6 @@
               </w:rPr>
               <w:t>tbody</w:t>
             </w:r>
-            <w:proofErr w:type="spellEnd"/>
             <w:r>
               <w:rPr>
                 <w:rFonts w:ascii="Consolas" w:eastAsia="Times New Roman" w:hAnsi="Consolas" w:cs="Times New Roman"/>
@@ -1765,27 +1637,7 @@
                 <w:sz w:val="20"/>
                 <w:szCs w:val="20"/>
               </w:rPr>
-              <w:t>"</w:t>
-            </w:r>
-            <w:proofErr w:type="spellStart"/>
-            <w:r>
-              <w:rPr>
-                <w:rFonts w:ascii="Consolas" w:eastAsia="Times New Roman" w:hAnsi="Consolas" w:cs="Times New Roman"/>
-                <w:color w:val="CE9178"/>
-                <w:sz w:val="20"/>
-                <w:szCs w:val="20"/>
-              </w:rPr>
-              <w:t>rowgroup</w:t>
-            </w:r>
-            <w:proofErr w:type="spellEnd"/>
-            <w:r>
-              <w:rPr>
-                <w:rFonts w:ascii="Consolas" w:eastAsia="Times New Roman" w:hAnsi="Consolas" w:cs="Times New Roman"/>
-                <w:color w:val="CE9178"/>
-                <w:sz w:val="20"/>
-                <w:szCs w:val="20"/>
-              </w:rPr>
-              <w:t>"</w:t>
+              <w:t>"rowgroup"</w:t>
             </w:r>
             <w:r>
               <w:rPr>
@@ -1851,19 +1703,8 @@
                 <w:sz w:val="20"/>
                 <w:szCs w:val="20"/>
               </w:rPr>
-              <w:t>aria-</w:t>
-            </w:r>
-            <w:proofErr w:type="spellStart"/>
-            <w:r>
-              <w:rPr>
-                <w:rFonts w:ascii="Consolas" w:eastAsia="Times New Roman" w:hAnsi="Consolas" w:cs="Times New Roman"/>
-                <w:color w:val="9CDCFE"/>
-                <w:sz w:val="20"/>
-                <w:szCs w:val="20"/>
-              </w:rPr>
-              <w:t>rowindex</w:t>
-            </w:r>
-            <w:proofErr w:type="spellEnd"/>
+              <w:t>aria-rowindex</w:t>
+            </w:r>
             <w:r>
               <w:rPr>
                 <w:rFonts w:ascii="Consolas" w:eastAsia="Times New Roman" w:hAnsi="Consolas" w:cs="Times New Roman"/>
@@ -2270,19 +2111,8 @@
                 <w:sz w:val="20"/>
                 <w:szCs w:val="20"/>
               </w:rPr>
-              <w:t>aria-</w:t>
-            </w:r>
-            <w:proofErr w:type="spellStart"/>
-            <w:r>
-              <w:rPr>
-                <w:rFonts w:ascii="Consolas" w:eastAsia="Times New Roman" w:hAnsi="Consolas" w:cs="Times New Roman"/>
-                <w:color w:val="9CDCFE"/>
-                <w:sz w:val="20"/>
-                <w:szCs w:val="20"/>
-              </w:rPr>
-              <w:t>rowindex</w:t>
-            </w:r>
-            <w:proofErr w:type="spellEnd"/>
+              <w:t>aria-rowindex</w:t>
+            </w:r>
             <w:r>
               <w:rPr>
                 <w:rFonts w:ascii="Consolas" w:eastAsia="Times New Roman" w:hAnsi="Consolas" w:cs="Times New Roman"/>
@@ -2664,7 +2494,6 @@
               </w:rPr>
               <w:t>&lt;/</w:t>
             </w:r>
-            <w:proofErr w:type="spellStart"/>
             <w:r>
               <w:rPr>
                 <w:rFonts w:ascii="Consolas" w:eastAsia="Times New Roman" w:hAnsi="Consolas" w:cs="Times New Roman"/>
@@ -2674,7 +2503,6 @@
               </w:rPr>
               <w:t>tbody</w:t>
             </w:r>
-            <w:proofErr w:type="spellEnd"/>
             <w:r>
               <w:rPr>
                 <w:rFonts w:ascii="Consolas" w:eastAsia="Times New Roman" w:hAnsi="Consolas" w:cs="Times New Roman"/>
@@ -2750,23 +2578,7 @@
         <w:t>accessibility</w:t>
       </w:r>
       <w:r>
-        <w:t xml:space="preserve"> more intensively. For example, </w:t>
-      </w:r>
-      <w:proofErr w:type="spellStart"/>
-      <w:r>
-        <w:t>openCv</w:t>
-      </w:r>
-      <w:proofErr w:type="spellEnd"/>
-      <w:r>
-        <w:t xml:space="preserve"> and </w:t>
-      </w:r>
-      <w:proofErr w:type="spellStart"/>
-      <w:r>
-        <w:t>numpy</w:t>
-      </w:r>
-      <w:proofErr w:type="spellEnd"/>
-      <w:r>
-        <w:t xml:space="preserve"> library allows the tool to check the contrast of the image. </w:t>
+        <w:t xml:space="preserve"> more intensively. For example, openCv and numpy library allows the tool to check the contrast of the image. </w:t>
       </w:r>
     </w:p>
     <w:p>
@@ -2807,6 +2619,47 @@
       </w:r>
     </w:p>
     <w:p>
+      <w:r>
+        <w:t xml:space="preserve">In the case of this project, </w:t>
+      </w:r>
+      <w:hyperlink r:id="rId15" w:history="1">
+        <w:r>
+          <w:rPr>
+            <w:rStyle w:val="Hyperlink"/>
+          </w:rPr>
+          <w:t>Sustainability</w:t>
+        </w:r>
+      </w:hyperlink>
+      <w:r>
+        <w:t xml:space="preserve"> is a key consideration in the effort to promote accessibility in the publishing workflow. By delivering a set of rules that implement accessibility guidelines, the project seeks to ensure that digital documents are accessible to all users, regardless of their abilities or disabilities. This approach helps to create a more sustainable and inclusive digital environment by ensuring that content can be accessed and used by as many people as possible.</w:t>
+      </w:r>
+      <w:r>
+        <w:t>.</w:t>
+      </w:r>
+    </w:p>
+    <w:p>
+      <w:r>
+        <w:t xml:space="preserve">The project's focus on </w:t>
+      </w:r>
+      <w:hyperlink r:id="rId16" w:history="1">
+        <w:r>
+          <w:rPr>
+            <w:rStyle w:val="Hyperlink"/>
+          </w:rPr>
+          <w:t>Interdependence</w:t>
+        </w:r>
+      </w:hyperlink>
+      <w:r>
+        <w:t xml:space="preserve"> </w:t>
+      </w:r>
+      <w:r>
+        <w:t>is an important step toward creating a more inclusive and accessible digital environment. By fostering collaboration and cooperation among developers, publishers, and readers, the project helps to ensure that everyone can access and use digital content, regardless of their abilities or disabilities. Furthermore, by emphasizing the importance of timely and efficient communication, the project helps to create a culture of accessibility awareness and responsibility, where everyone is working together to make digital content more accessible and inclusive for all users</w:t>
+      </w:r>
+      <w:r>
+        <w:t xml:space="preserve">. </w:t>
+      </w:r>
+    </w:p>
+    <w:p>
       <w:pPr>
         <w:pStyle w:val="Heading1"/>
       </w:pPr>
@@ -2823,7 +2676,7 @@
       <w:r>
         <w:t>This project demonstrates the extensibility of the popular python-markdown library to support accessibility. One possible expansion would be the </w:t>
       </w:r>
-      <w:hyperlink r:id="rId15" w:tgtFrame="_blank" w:history="1">
+      <w:hyperlink r:id="rId17" w:tgtFrame="_blank" w:history="1">
         <w:r>
           <w:rPr>
             <w:rStyle w:val="Hyperlink"/>
@@ -2857,7 +2710,7 @@
       <w:r>
         <w:t xml:space="preserve"> as a </w:t>
       </w:r>
-      <w:hyperlink r:id="rId16" w:history="1">
+      <w:hyperlink r:id="rId18" w:history="1">
         <w:r>
           <w:rPr>
             <w:rStyle w:val="Hyperlink"/>
@@ -2885,7 +2738,7 @@
       <w:r>
         <w:t xml:space="preserve">GitHub Repository: </w:t>
       </w:r>
-      <w:hyperlink r:id="rId17" w:history="1">
+      <w:hyperlink r:id="rId19" w:history="1">
         <w:r>
           <w:rPr>
             <w:rStyle w:val="Hyperlink"/>
@@ -2915,26 +2768,12 @@
           <w:u w:val="none"/>
         </w:rPr>
       </w:pPr>
-      <w:hyperlink r:id="rId18" w:anchor="text-alternatives" w:history="1">
+      <w:hyperlink r:id="rId20" w:anchor="text-alternatives" w:history="1">
         <w:r>
           <w:rPr>
             <w:rStyle w:val="Hyperlink"/>
           </w:rPr>
-          <w:t>How to Meet WCAG (</w:t>
-        </w:r>
-        <w:proofErr w:type="spellStart"/>
-        <w:r>
-          <w:rPr>
-            <w:rStyle w:val="Hyperlink"/>
-          </w:rPr>
-          <w:t>Quickref</w:t>
-        </w:r>
-        <w:proofErr w:type="spellEnd"/>
-        <w:r>
-          <w:rPr>
-            <w:rStyle w:val="Hyperlink"/>
-          </w:rPr>
-          <w:t xml:space="preserve"> Reference) (w3.org)</w:t>
+          <w:t>How to Meet WCAG (Quickref Reference) (w3.org)</w:t>
         </w:r>
       </w:hyperlink>
     </w:p>
@@ -2946,7 +2785,7 @@
           <w:numId w:val="2"/>
         </w:numPr>
       </w:pPr>
-      <w:hyperlink r:id="rId19" w:anchor="part_b" w:history="1">
+      <w:hyperlink r:id="rId21" w:anchor="part_b" w:history="1">
         <w:r>
           <w:rPr>
             <w:rStyle w:val="Hyperlink"/>
@@ -2963,26 +2802,12 @@
           <w:numId w:val="2"/>
         </w:numPr>
       </w:pPr>
-      <w:hyperlink r:id="rId20" w:history="1">
+      <w:hyperlink r:id="rId22" w:history="1">
         <w:r>
           <w:rPr>
             <w:rStyle w:val="Hyperlink"/>
           </w:rPr>
-          <w:t xml:space="preserve">Markdown style guide | </w:t>
-        </w:r>
-        <w:proofErr w:type="spellStart"/>
-        <w:r>
-          <w:rPr>
-            <w:rStyle w:val="Hyperlink"/>
-          </w:rPr>
-          <w:t>styleguide</w:t>
-        </w:r>
-        <w:proofErr w:type="spellEnd"/>
-        <w:r>
-          <w:rPr>
-            <w:rStyle w:val="Hyperlink"/>
-          </w:rPr>
-          <w:t xml:space="preserve"> (google.github.io)</w:t>
+          <w:t>Markdown style guide | styleguide (google.github.io)</w:t>
         </w:r>
       </w:hyperlink>
     </w:p>
@@ -2999,7 +2824,7 @@
           <w:u w:val="none"/>
         </w:rPr>
       </w:pPr>
-      <w:hyperlink r:id="rId21" w:history="1">
+      <w:hyperlink r:id="rId23" w:history="1">
         <w:r>
           <w:rPr>
             <w:rStyle w:val="Hyperlink"/>
@@ -3016,7 +2841,7 @@
           <w:numId w:val="2"/>
         </w:numPr>
       </w:pPr>
-      <w:hyperlink r:id="rId22" w:history="1">
+      <w:hyperlink r:id="rId24" w:history="1">
         <w:r>
           <w:rPr>
             <w:rStyle w:val="Hyperlink"/>
@@ -3030,6 +2855,7 @@
         <w:pStyle w:val="Heading1"/>
       </w:pPr>
       <w:r>
+        <w:lastRenderedPageBreak/>
         <w:t>Appendix I. Functional Requirements</w:t>
       </w:r>
     </w:p>
@@ -3081,7 +2907,7 @@
       <w:r>
         <w:t xml:space="preserve">1.1.1 </w:t>
       </w:r>
-      <w:hyperlink r:id="rId23" w:anchor="non-text-content" w:history="1">
+      <w:hyperlink r:id="rId25" w:anchor="non-text-content" w:history="1">
         <w:r>
           <w:rPr>
             <w:rStyle w:val="Hyperlink"/>
@@ -3095,7 +2921,6 @@
         <w:ind w:left="720"/>
       </w:pPr>
       <w:r>
-        <w:lastRenderedPageBreak/>
         <w:t>The tool iterates any links and checks whether the alternative text is provided.</w:t>
       </w:r>
     </w:p>
@@ -3112,7 +2937,7 @@
       <w:pPr>
         <w:ind w:left="720"/>
       </w:pPr>
-      <w:hyperlink r:id="rId24" w:anchor="info-and-relationships" w:history="1">
+      <w:hyperlink r:id="rId26" w:anchor="info-and-relationships" w:history="1">
         <w:r>
           <w:rPr>
             <w:rStyle w:val="Hyperlink"/>
@@ -3142,7 +2967,7 @@
       <w:pPr>
         <w:ind w:left="720"/>
       </w:pPr>
-      <w:hyperlink r:id="rId25" w:anchor="contrast-minimum" w:history="1">
+      <w:hyperlink r:id="rId27" w:anchor="contrast-minimum" w:history="1">
         <w:r>
           <w:rPr>
             <w:rStyle w:val="Hyperlink"/>
@@ -3163,7 +2988,7 @@
       <w:pPr>
         <w:ind w:left="720"/>
       </w:pPr>
-      <w:hyperlink r:id="rId26" w:anchor="non-text-contrast" w:history="1">
+      <w:hyperlink r:id="rId28" w:anchor="non-text-contrast" w:history="1">
         <w:r>
           <w:rPr>
             <w:rStyle w:val="Hyperlink"/>
@@ -3209,7 +3034,7 @@
       <w:pPr>
         <w:ind w:left="720"/>
       </w:pPr>
-      <w:hyperlink r:id="rId27" w:anchor="page-titled" w:history="1">
+      <w:hyperlink r:id="rId29" w:anchor="page-titled" w:history="1">
         <w:r>
           <w:rPr>
             <w:rStyle w:val="Hyperlink"/>
@@ -3230,7 +3055,7 @@
       <w:pPr>
         <w:ind w:left="720"/>
       </w:pPr>
-      <w:hyperlink r:id="rId28" w:anchor="link-purpose-in-context" w:history="1">
+      <w:hyperlink r:id="rId30" w:anchor="link-purpose-in-context" w:history="1">
         <w:r>
           <w:rPr>
             <w:rStyle w:val="Hyperlink"/>
@@ -3241,7 +3066,7 @@
       <w:r>
         <w:t xml:space="preserve"> and </w:t>
       </w:r>
-      <w:hyperlink r:id="rId29" w:anchor="link-purpose-link-only" w:history="1">
+      <w:hyperlink r:id="rId31" w:anchor="link-purpose-link-only" w:history="1">
         <w:r>
           <w:rPr>
             <w:rStyle w:val="Hyperlink"/>
@@ -3268,7 +3093,7 @@
       <w:r>
         <w:t xml:space="preserve">TBD: Use </w:t>
       </w:r>
-      <w:hyperlink r:id="rId30" w:history="1">
+      <w:hyperlink r:id="rId32" w:history="1">
         <w:r>
           <w:rPr>
             <w:rStyle w:val="Hyperlink"/>
@@ -3284,7 +3109,7 @@
       <w:pPr>
         <w:ind w:left="720"/>
       </w:pPr>
-      <w:hyperlink r:id="rId31" w:anchor="section-headings" w:history="1">
+      <w:hyperlink r:id="rId33" w:anchor="section-headings" w:history="1">
         <w:r>
           <w:rPr>
             <w:rStyle w:val="Hyperlink"/>
@@ -3306,6 +3131,7 @@
         <w:pStyle w:val="Heading3"/>
       </w:pPr>
       <w:r>
+        <w:lastRenderedPageBreak/>
         <w:t>Understandable</w:t>
       </w:r>
     </w:p>
@@ -3322,7 +3148,7 @@
       <w:pPr>
         <w:ind w:left="720"/>
       </w:pPr>
-      <w:hyperlink r:id="rId32" w:anchor="abbreviations" w:history="1">
+      <w:hyperlink r:id="rId34" w:anchor="abbreviations" w:history="1">
         <w:r>
           <w:rPr>
             <w:rStyle w:val="Hyperlink"/>
@@ -3343,91 +3169,42 @@
       <w:pPr>
         <w:ind w:left="720"/>
       </w:pPr>
-      <w:hyperlink r:id="rId33" w:history="1">
+      <w:hyperlink r:id="rId35" w:history="1">
         <w:r>
           <w:rPr>
             <w:rStyle w:val="Hyperlink"/>
           </w:rPr>
-          <w:t xml:space="preserve">GitHub - </w:t>
+          <w:t>GitHub - philgooch/abbreviation-extraction: Python3 implementation of the Schwartz-Hearst algorithm for extracting abbreviation-definition pairs</w:t>
         </w:r>
-        <w:proofErr w:type="spellStart"/>
+      </w:hyperlink>
+    </w:p>
+    <w:p>
+      <w:pPr>
+        <w:ind w:left="720"/>
+      </w:pPr>
+      <w:hyperlink r:id="rId36" w:history="1">
         <w:r>
           <w:rPr>
             <w:rStyle w:val="Hyperlink"/>
           </w:rPr>
-          <w:t>philgooch</w:t>
-        </w:r>
-        <w:proofErr w:type="spellEnd"/>
-        <w:r>
-          <w:rPr>
-            <w:rStyle w:val="Hyperlink"/>
-          </w:rPr>
-          <w:t>/abbreviation-extraction: Python3 implementation of the Schwartz-Hearst algorithm for extracting abbreviation-definition pairs</w:t>
+          <w:t>GitHub - allenai/scispacy: A full spaCy pipeline and models for scientific/biomedical documents.</w:t>
         </w:r>
       </w:hyperlink>
     </w:p>
     <w:p>
       <w:pPr>
+        <w:pStyle w:val="Heading3"/>
+      </w:pPr>
+      <w:r>
+        <w:t>Robust</w:t>
+      </w:r>
+    </w:p>
+    <w:p>
+      <w:pPr>
         <w:ind w:left="720"/>
       </w:pPr>
-      <w:hyperlink r:id="rId34" w:history="1">
-        <w:r>
-          <w:rPr>
-            <w:rStyle w:val="Hyperlink"/>
-          </w:rPr>
-          <w:t xml:space="preserve">GitHub - </w:t>
-        </w:r>
-        <w:proofErr w:type="spellStart"/>
-        <w:r>
-          <w:rPr>
-            <w:rStyle w:val="Hyperlink"/>
-          </w:rPr>
-          <w:t>allenai</w:t>
-        </w:r>
-        <w:proofErr w:type="spellEnd"/>
-        <w:r>
-          <w:rPr>
-            <w:rStyle w:val="Hyperlink"/>
-          </w:rPr>
-          <w:t>/</w:t>
-        </w:r>
-        <w:proofErr w:type="spellStart"/>
-        <w:r>
-          <w:rPr>
-            <w:rStyle w:val="Hyperlink"/>
-          </w:rPr>
-          <w:t>scispacy</w:t>
-        </w:r>
-        <w:proofErr w:type="spellEnd"/>
-        <w:r>
-          <w:rPr>
-            <w:rStyle w:val="Hyperlink"/>
-          </w:rPr>
-          <w:t xml:space="preserve">: A full </w:t>
-        </w:r>
-        <w:proofErr w:type="spellStart"/>
-        <w:r>
-          <w:rPr>
-            <w:rStyle w:val="Hyperlink"/>
-          </w:rPr>
-          <w:t>spaCy</w:t>
-        </w:r>
-        <w:proofErr w:type="spellEnd"/>
-        <w:r>
-          <w:rPr>
-            <w:rStyle w:val="Hyperlink"/>
-          </w:rPr>
-          <w:t xml:space="preserve"> pipeline and models for scientific/biomedical documents.</w:t>
-        </w:r>
-      </w:hyperlink>
-    </w:p>
-    <w:p>
-      <w:pPr>
-        <w:pStyle w:val="Heading3"/>
-      </w:pPr>
-      <w:r>
-        <w:lastRenderedPageBreak/>
-        <w:t>Robust</w:t>
+      <w:r>
+        <w:t>Content must be robust enough that it can be interpreted by a wide variety of user agents, including assistive technologies.</w:t>
       </w:r>
     </w:p>
     <w:p>
@@ -3435,17 +3212,9 @@
         <w:ind w:left="720"/>
       </w:pPr>
       <w:r>
-        <w:t>Content must be robust enough that it can be interpreted by a wide variety of user agents, including assistive technologies.</w:t>
-      </w:r>
-    </w:p>
-    <w:p>
-      <w:pPr>
-        <w:ind w:left="720"/>
-      </w:pPr>
-      <w:r>
         <w:t>Majority of criteria for Robust automatically meet in the markdown scenario. The library (</w:t>
       </w:r>
-      <w:hyperlink r:id="rId35" w:history="1">
+      <w:hyperlink r:id="rId37" w:history="1">
         <w:r>
           <w:rPr>
             <w:rStyle w:val="Hyperlink"/>
@@ -3489,7 +3258,7 @@
         </w:rPr>
         <w:t>Although we can embed the video/audio link in the markdown file, we scope out the </w:t>
       </w:r>
-      <w:hyperlink r:id="rId36" w:anchor="time-based-media" w:tgtFrame="_blank" w:history="1">
+      <w:hyperlink r:id="rId38" w:anchor="time-based-media" w:tgtFrame="_blank" w:history="1">
         <w:r>
           <w:rPr>
             <w:rStyle w:val="Hyperlink"/>
@@ -3543,7 +3312,7 @@
         </w:rPr>
         <w:t>The input handling is not a common scenario where people use the markdown, so the project scopes out the criteria in </w:t>
       </w:r>
-      <w:hyperlink r:id="rId37" w:anchor="input-modalities" w:tgtFrame="_blank" w:history="1">
+      <w:hyperlink r:id="rId39" w:anchor="input-modalities" w:tgtFrame="_blank" w:history="1">
         <w:r>
           <w:rPr>
             <w:rStyle w:val="Hyperlink"/>
@@ -3564,7 +3333,7 @@
         </w:rPr>
         <w:t>,  </w:t>
       </w:r>
-      <w:hyperlink r:id="rId38" w:anchor="predictable" w:tgtFrame="_blank" w:history="1">
+      <w:hyperlink r:id="rId40" w:anchor="predictable" w:tgtFrame="_blank" w:history="1">
         <w:r>
           <w:rPr>
             <w:rStyle w:val="Hyperlink"/>
@@ -3585,7 +3354,7 @@
         </w:rPr>
         <w:t>, and </w:t>
       </w:r>
-      <w:hyperlink r:id="rId39" w:anchor="input-assistance" w:tgtFrame="_blank" w:history="1">
+      <w:hyperlink r:id="rId41" w:anchor="input-assistance" w:tgtFrame="_blank" w:history="1">
         <w:r>
           <w:rPr>
             <w:rStyle w:val="Hyperlink"/>
@@ -3639,7 +3408,7 @@
         </w:rPr>
         <w:t>The workflow in using markdown allows people to focus on their writing. All converter tools automatically produce a valid file format, especially in HTML (</w:t>
       </w:r>
-      <w:hyperlink r:id="rId40" w:anchor="parsing" w:tgtFrame="_blank" w:history="1">
+      <w:hyperlink r:id="rId42" w:anchor="parsing" w:tgtFrame="_blank" w:history="1">
         <w:r>
           <w:rPr>
             <w:rStyle w:val="Hyperlink"/>
@@ -3665,7 +3434,7 @@
     <w:p/>
     <w:p/>
     <w:sectPr>
-      <w:headerReference w:type="default" r:id="rId41"/>
+      <w:headerReference w:type="default" r:id="rId43"/>
       <w:pgSz w:w="12240" w:h="15840"/>
       <w:pgMar w:top="1440" w:right="1440" w:bottom="1440" w:left="1440" w:header="720" w:footer="720" w:gutter="0"/>
       <w:cols w:space="720"/>

</xml_diff>